<commit_message>
act 3 finis + exomaison5
</commit_message>
<xml_diff>
--- a/6 - WEB interactions entre l'homme et la machine/Activité 3-Web Client-Serveur-JS.docx
+++ b/6 - WEB interactions entre l'homme et la machine/Activité 3-Web Client-Serveur-JS.docx
@@ -1,13 +1,13 @@
 
 <file path=word/document.xml><?xml version="1.0" encoding="utf-8"?>
-<w:document xmlns:ve="http://schemas.openxmlformats.org/markup-compatibility/2006" xmlns:o="urn:schemas-microsoft-com:office:office" xmlns:r="http://schemas.openxmlformats.org/officeDocument/2006/relationships" xmlns:m="http://schemas.openxmlformats.org/officeDocument/2006/math" xmlns:v="urn:schemas-microsoft-com:vml" xmlns:wp="http://schemas.openxmlformats.org/drawingml/2006/wordprocessingDrawing" xmlns:w10="urn:schemas-microsoft-com:office:word" xmlns:w="http://schemas.openxmlformats.org/wordprocessingml/2006/main" xmlns:wne="http://schemas.microsoft.com/office/word/2006/wordml">
+<w:document xmlns:wpc="http://schemas.microsoft.com/office/word/2010/wordprocessingCanvas" xmlns:cx="http://schemas.microsoft.com/office/drawing/2014/chartex" xmlns:cx1="http://schemas.microsoft.com/office/drawing/2015/9/8/chartex" xmlns:cx2="http://schemas.microsoft.com/office/drawing/2015/10/21/chartex" xmlns:cx3="http://schemas.microsoft.com/office/drawing/2016/5/9/chartex" xmlns:cx4="http://schemas.microsoft.com/office/drawing/2016/5/10/chartex" xmlns:cx5="http://schemas.microsoft.com/office/drawing/2016/5/11/chartex" xmlns:cx6="http://schemas.microsoft.com/office/drawing/2016/5/12/chartex" xmlns:cx7="http://schemas.microsoft.com/office/drawing/2016/5/13/chartex" xmlns:cx8="http://schemas.microsoft.com/office/drawing/2016/5/14/chartex" xmlns:mc="http://schemas.openxmlformats.org/markup-compatibility/2006" xmlns:aink="http://schemas.microsoft.com/office/drawing/2016/ink" xmlns:am3d="http://schemas.microsoft.com/office/drawing/2017/model3d" xmlns:o="urn:schemas-microsoft-com:office:office" xmlns:oel="http://schemas.microsoft.com/office/2019/extlst" xmlns:r="http://schemas.openxmlformats.org/officeDocument/2006/relationships" xmlns:m="http://schemas.openxmlformats.org/officeDocument/2006/math" xmlns:v="urn:schemas-microsoft-com:vml" xmlns:wp14="http://schemas.microsoft.com/office/word/2010/wordprocessingDrawing" xmlns:wp="http://schemas.openxmlformats.org/drawingml/2006/wordprocessingDrawing" xmlns:w10="urn:schemas-microsoft-com:office:word" xmlns:w="http://schemas.openxmlformats.org/wordprocessingml/2006/main" xmlns:w14="http://schemas.microsoft.com/office/word/2010/wordml" xmlns:w15="http://schemas.microsoft.com/office/word/2012/wordml" xmlns:w16cex="http://schemas.microsoft.com/office/word/2018/wordml/cex" xmlns:w16cid="http://schemas.microsoft.com/office/word/2016/wordml/cid" xmlns:w16="http://schemas.microsoft.com/office/word/2018/wordml" xmlns:w16sdtdh="http://schemas.microsoft.com/office/word/2020/wordml/sdtdatahash" xmlns:w16se="http://schemas.microsoft.com/office/word/2015/wordml/symex" xmlns:wpg="http://schemas.microsoft.com/office/word/2010/wordprocessingGroup" xmlns:wpi="http://schemas.microsoft.com/office/word/2010/wordprocessingInk" xmlns:wne="http://schemas.microsoft.com/office/word/2006/wordml" xmlns:wps="http://schemas.microsoft.com/office/word/2010/wordprocessingShape" mc:Ignorable="w14 w15 w16se w16cid w16 w16cex w16sdtdh wp14">
   <w:body>
     <w:tbl>
       <w:tblPr>
         <w:tblStyle w:val="Grilledutableau"/>
         <w:tblW w:w="10498" w:type="dxa"/>
         <w:tblInd w:w="108" w:type="dxa"/>
-        <w:tblLook w:val="04A0"/>
+        <w:tblLook w:val="04A0" w:firstRow="1" w:lastRow="0" w:firstColumn="1" w:lastColumn="0" w:noHBand="0" w:noVBand="1"/>
       </w:tblPr>
       <w:tblGrid>
         <w:gridCol w:w="1418"/>
@@ -110,7 +110,6 @@
               </w:rPr>
               <w:t xml:space="preserve">Web : </w:t>
             </w:r>
-            <w:proofErr w:type="spellStart"/>
             <w:r>
               <w:rPr>
                 <w:rFonts w:ascii="Comic Sans MS" w:hAnsi="Comic Sans MS"/>
@@ -121,7 +120,6 @@
               </w:rPr>
               <w:t>Client/Serveur</w:t>
             </w:r>
-            <w:proofErr w:type="spellEnd"/>
             <w:r>
               <w:rPr>
                 <w:rFonts w:ascii="Comic Sans MS" w:hAnsi="Comic Sans MS"/>
@@ -132,7 +130,6 @@
               </w:rPr>
               <w:t xml:space="preserve"> et </w:t>
             </w:r>
-            <w:proofErr w:type="spellStart"/>
             <w:r>
               <w:rPr>
                 <w:rFonts w:ascii="Comic Sans MS" w:hAnsi="Comic Sans MS"/>
@@ -143,7 +140,6 @@
               </w:rPr>
               <w:t>Javascript</w:t>
             </w:r>
-            <w:proofErr w:type="spellEnd"/>
           </w:p>
         </w:tc>
         <w:tc>
@@ -165,7 +161,7 @@
                 <w:noProof/>
               </w:rPr>
               <w:drawing>
-                <wp:inline distT="0" distB="0" distL="0" distR="0">
+                <wp:inline distT="0" distB="0" distL="0" distR="0" wp14:anchorId="2496B695" wp14:editId="44E74047">
                   <wp:extent cx="1173480" cy="526415"/>
                   <wp:effectExtent l="0" t="0" r="0" b="0"/>
                   <wp:docPr id="1" name="Image 2"/>
@@ -239,23 +235,13 @@
               </w:rPr>
               <w:t xml:space="preserve"> : </w:t>
             </w:r>
-            <w:proofErr w:type="spellStart"/>
             <w:r>
               <w:rPr>
                 <w:rFonts w:ascii="Comic Sans MS" w:hAnsi="Comic Sans MS"/>
                 <w:sz w:val="22"/>
                 <w:szCs w:val="22"/>
               </w:rPr>
-              <w:t>Client/Serveur</w:t>
-            </w:r>
-            <w:proofErr w:type="spellEnd"/>
-            <w:r>
-              <w:rPr>
-                <w:rFonts w:ascii="Comic Sans MS" w:hAnsi="Comic Sans MS"/>
-                <w:sz w:val="22"/>
-                <w:szCs w:val="22"/>
-              </w:rPr>
-              <w:t xml:space="preserve"> </w:t>
+              <w:t xml:space="preserve">Client/Serveur </w:t>
             </w:r>
             <w:r>
               <w:rPr>
@@ -263,18 +249,8 @@
                 <w:sz w:val="22"/>
                 <w:szCs w:val="22"/>
               </w:rPr>
-              <w:t xml:space="preserve">et </w:t>
+              <w:t>et Javascript</w:t>
             </w:r>
-            <w:proofErr w:type="spellStart"/>
-            <w:r>
-              <w:rPr>
-                <w:rFonts w:ascii="Comic Sans MS" w:hAnsi="Comic Sans MS"/>
-                <w:sz w:val="22"/>
-                <w:szCs w:val="22"/>
-              </w:rPr>
-              <w:t>Javascript</w:t>
-            </w:r>
-            <w:proofErr w:type="spellEnd"/>
           </w:p>
         </w:tc>
       </w:tr>
@@ -334,18 +310,8 @@
                 <w:sz w:val="22"/>
                 <w:szCs w:val="22"/>
               </w:rPr>
-              <w:t xml:space="preserve">car il y a des problèmes avec </w:t>
+              <w:t>car il y a des problèmes avec Firefox</w:t>
             </w:r>
-            <w:proofErr w:type="spellStart"/>
-            <w:r>
-              <w:rPr>
-                <w:rFonts w:ascii="Comic Sans MS" w:hAnsi="Comic Sans MS"/>
-                <w:sz w:val="22"/>
-                <w:szCs w:val="22"/>
-              </w:rPr>
-              <w:t>Firefox</w:t>
-            </w:r>
-            <w:proofErr w:type="spellEnd"/>
             <w:r>
               <w:rPr>
                 <w:rFonts w:ascii="Comic Sans MS" w:hAnsi="Comic Sans MS"/>
@@ -581,7 +547,7 @@
           <w:noProof/>
         </w:rPr>
         <w:drawing>
-          <wp:inline distT="0" distB="0" distL="0" distR="0">
+          <wp:inline distT="0" distB="0" distL="0" distR="0" wp14:anchorId="7699CEF0" wp14:editId="05A4C3A7">
             <wp:extent cx="3999706" cy="1297202"/>
             <wp:effectExtent l="19050" t="0" r="794" b="0"/>
             <wp:docPr id="12" name="Image 10"/>
@@ -889,7 +855,7 @@
           <w:szCs w:val="22"/>
         </w:rPr>
         <w:drawing>
-          <wp:inline distT="0" distB="0" distL="0" distR="0">
+          <wp:inline distT="0" distB="0" distL="0" distR="0" wp14:anchorId="1CF297E4" wp14:editId="21B9BE7A">
             <wp:extent cx="3698935" cy="247562"/>
             <wp:effectExtent l="19050" t="19050" r="15815" b="19138"/>
             <wp:docPr id="4" name="Image 4"/>
@@ -2100,25 +2066,7 @@
           <w:sz w:val="22"/>
           <w:szCs w:val="22"/>
         </w:rPr>
-        <w:t xml:space="preserve">trouvez le code secret (variable </w:t>
-      </w:r>
-      <w:proofErr w:type="spellStart"/>
-      <w:r>
-        <w:rPr>
-          <w:rFonts w:ascii="Comic Sans MS" w:hAnsi="Comic Sans MS" w:cs="LMRoman10-Regular"/>
-          <w:sz w:val="22"/>
-          <w:szCs w:val="22"/>
-        </w:rPr>
-        <w:t>codeSecret</w:t>
-      </w:r>
-      <w:proofErr w:type="spellEnd"/>
-      <w:r>
-        <w:rPr>
-          <w:rFonts w:ascii="Comic Sans MS" w:hAnsi="Comic Sans MS" w:cs="LMRoman10-Regular"/>
-          <w:sz w:val="22"/>
-          <w:szCs w:val="22"/>
-        </w:rPr>
-        <w:t>).</w:t>
+        <w:t>trouvez le code secret (variable codeSecret).</w:t>
       </w:r>
     </w:p>
     <w:p>
@@ -2293,7 +2241,7 @@
         <w:tblStyle w:val="Grilledutableau"/>
         <w:tblW w:w="0" w:type="auto"/>
         <w:tblInd w:w="108" w:type="dxa"/>
-        <w:tblLook w:val="04A0"/>
+        <w:tblLook w:val="04A0" w:firstRow="1" w:lastRow="0" w:firstColumn="1" w:lastColumn="0" w:noHBand="0" w:noVBand="1"/>
       </w:tblPr>
       <w:tblGrid>
         <w:gridCol w:w="2410"/>
@@ -2354,7 +2302,6 @@
               </w:rPr>
               <w:t xml:space="preserve">(onglet </w:t>
             </w:r>
-            <w:proofErr w:type="spellStart"/>
             <w:r>
               <w:rPr>
                 <w:rFonts w:ascii="Comic Sans MS" w:hAnsi="Comic Sans MS" w:cs="LMRoman10-Regular"/>
@@ -2364,7 +2311,6 @@
               </w:rPr>
               <w:t>Elements</w:t>
             </w:r>
-            <w:proofErr w:type="spellEnd"/>
             <w:r>
               <w:rPr>
                 <w:rFonts w:ascii="Comic Sans MS" w:hAnsi="Comic Sans MS" w:cs="LMRoman10-Regular"/>
@@ -2404,47 +2350,7 @@
                 <w:sz w:val="22"/>
                 <w:szCs w:val="22"/>
               </w:rPr>
-              <w:t>&lt;</w:t>
-            </w:r>
-            <w:proofErr w:type="spellStart"/>
-            <w:r>
-              <w:rPr>
-                <w:rFonts w:ascii="Comic Sans MS" w:hAnsi="Comic Sans MS" w:cs="LMRoman10-Regular"/>
-                <w:b/>
-                <w:sz w:val="22"/>
-                <w:szCs w:val="22"/>
-              </w:rPr>
-              <w:t>div</w:t>
-            </w:r>
-            <w:proofErr w:type="spellEnd"/>
-            <w:r>
-              <w:rPr>
-                <w:rFonts w:ascii="Comic Sans MS" w:hAnsi="Comic Sans MS" w:cs="LMRoman10-Regular"/>
-                <w:b/>
-                <w:sz w:val="22"/>
-                <w:szCs w:val="22"/>
-              </w:rPr>
-              <w:t xml:space="preserve"> id="</w:t>
-            </w:r>
-            <w:proofErr w:type="spellStart"/>
-            <w:r>
-              <w:rPr>
-                <w:rFonts w:ascii="Comic Sans MS" w:hAnsi="Comic Sans MS" w:cs="LMRoman10-Regular"/>
-                <w:b/>
-                <w:sz w:val="22"/>
-                <w:szCs w:val="22"/>
-              </w:rPr>
-              <w:t>reponse</w:t>
-            </w:r>
-            <w:proofErr w:type="spellEnd"/>
-            <w:r>
-              <w:rPr>
-                <w:rFonts w:ascii="Comic Sans MS" w:hAnsi="Comic Sans MS" w:cs="LMRoman10-Regular"/>
-                <w:b/>
-                <w:sz w:val="22"/>
-                <w:szCs w:val="22"/>
-              </w:rPr>
-              <w:t>"&gt;</w:t>
+              <w:t>&lt;div id="reponse"&gt;</w:t>
             </w:r>
             <w:r>
               <w:rPr>
@@ -2461,27 +2367,7 @@
                 <w:sz w:val="22"/>
                 <w:szCs w:val="22"/>
               </w:rPr>
-              <w:t>&lt;/</w:t>
-            </w:r>
-            <w:proofErr w:type="spellStart"/>
-            <w:r>
-              <w:rPr>
-                <w:rFonts w:ascii="Comic Sans MS" w:hAnsi="Comic Sans MS" w:cs="LMRoman10-Regular"/>
-                <w:b/>
-                <w:sz w:val="22"/>
-                <w:szCs w:val="22"/>
-              </w:rPr>
-              <w:t>div</w:t>
-            </w:r>
-            <w:proofErr w:type="spellEnd"/>
-            <w:r>
-              <w:rPr>
-                <w:rFonts w:ascii="Comic Sans MS" w:hAnsi="Comic Sans MS" w:cs="LMRoman10-Regular"/>
-                <w:b/>
-                <w:sz w:val="22"/>
-                <w:szCs w:val="22"/>
-              </w:rPr>
-              <w:t>&gt;</w:t>
+              <w:t>&lt;/div&gt;</w:t>
             </w:r>
           </w:p>
         </w:tc>
@@ -2578,6 +2464,35 @@
                 <w:szCs w:val="22"/>
               </w:rPr>
             </w:pPr>
+            <w:r>
+              <w:rPr>
+                <w:rFonts w:ascii="Comic Sans MS" w:hAnsi="Comic Sans MS" w:cs="LMRoman10-Regular"/>
+                <w:color w:val="FF0000"/>
+                <w:sz w:val="22"/>
+                <w:szCs w:val="22"/>
+              </w:rPr>
+              <w:t>&lt;</w:t>
+            </w:r>
+            <w:proofErr w:type="gramStart"/>
+            <w:r>
+              <w:rPr>
+                <w:rFonts w:ascii="Comic Sans MS" w:hAnsi="Comic Sans MS" w:cs="LMRoman10-Regular"/>
+                <w:color w:val="FF0000"/>
+                <w:sz w:val="22"/>
+                <w:szCs w:val="22"/>
+              </w:rPr>
+              <w:t>p</w:t>
+            </w:r>
+            <w:proofErr w:type="gramEnd"/>
+            <w:r>
+              <w:rPr>
+                <w:rFonts w:ascii="Comic Sans MS" w:hAnsi="Comic Sans MS" w:cs="LMRoman10-Regular"/>
+                <w:color w:val="FF0000"/>
+                <w:sz w:val="22"/>
+                <w:szCs w:val="22"/>
+              </w:rPr>
+              <w:t xml:space="preserve"> style="color:red"&gt;Perdu !&lt;/p&gt;</w:t>
+            </w:r>
           </w:p>
         </w:tc>
       </w:tr>
@@ -2698,6 +2613,35 @@
                 <w:szCs w:val="22"/>
               </w:rPr>
             </w:pPr>
+            <w:r>
+              <w:rPr>
+                <w:rFonts w:ascii="Comic Sans MS" w:hAnsi="Comic Sans MS" w:cs="LMRoman10-Regular"/>
+                <w:color w:val="FF0000"/>
+                <w:sz w:val="22"/>
+                <w:szCs w:val="22"/>
+              </w:rPr>
+              <w:t>&lt;</w:t>
+            </w:r>
+            <w:proofErr w:type="gramStart"/>
+            <w:r>
+              <w:rPr>
+                <w:rFonts w:ascii="Comic Sans MS" w:hAnsi="Comic Sans MS" w:cs="LMRoman10-Regular"/>
+                <w:color w:val="FF0000"/>
+                <w:sz w:val="22"/>
+                <w:szCs w:val="22"/>
+              </w:rPr>
+              <w:t>p</w:t>
+            </w:r>
+            <w:proofErr w:type="gramEnd"/>
+            <w:r>
+              <w:rPr>
+                <w:rFonts w:ascii="Comic Sans MS" w:hAnsi="Comic Sans MS" w:cs="LMRoman10-Regular"/>
+                <w:color w:val="FF0000"/>
+                <w:sz w:val="22"/>
+                <w:szCs w:val="22"/>
+              </w:rPr>
+              <w:t xml:space="preserve"> style="color:green"&gt;Bravo !&lt;/p&gt;</w:t>
+            </w:r>
           </w:p>
         </w:tc>
       </w:tr>
@@ -2849,6 +2793,7 @@
         </w:rPr>
         <w:t xml:space="preserve">condition permettant d’afficher </w:t>
       </w:r>
+      <w:proofErr w:type="gramStart"/>
       <w:r>
         <w:rPr>
           <w:rFonts w:ascii="Comic Sans MS" w:hAnsi="Comic Sans MS" w:cs="LMRoman10-Regular"/>
@@ -2866,6 +2811,7 @@
         </w:rPr>
         <w:t>.</w:t>
       </w:r>
+      <w:proofErr w:type="gramEnd"/>
     </w:p>
     <w:p>
       <w:pPr>
@@ -3188,25 +3134,16 @@
           <w:sz w:val="22"/>
           <w:szCs w:val="22"/>
         </w:rPr>
-        <w:t xml:space="preserve">(interprétation légèrement différente </w:t>
-      </w:r>
-      <w:proofErr w:type="spellStart"/>
-      <w:r>
-        <w:rPr>
-          <w:rFonts w:ascii="Comic Sans MS" w:hAnsi="Comic Sans MS" w:cs="LMRoman10-Regular"/>
-          <w:sz w:val="22"/>
-          <w:szCs w:val="22"/>
-        </w:rPr>
-        <w:t>celon</w:t>
-      </w:r>
-      <w:proofErr w:type="spellEnd"/>
-      <w:r>
-        <w:rPr>
-          <w:rFonts w:ascii="Comic Sans MS" w:hAnsi="Comic Sans MS" w:cs="LMRoman10-Regular"/>
-          <w:sz w:val="22"/>
-          <w:szCs w:val="22"/>
-        </w:rPr>
-        <w:t xml:space="preserve"> le </w:t>
+        <w:t xml:space="preserve">(interprétation légèrement différente celon </w:t>
+      </w:r>
+      <w:proofErr w:type="gramStart"/>
+      <w:r>
+        <w:rPr>
+          <w:rFonts w:ascii="Comic Sans MS" w:hAnsi="Comic Sans MS" w:cs="LMRoman10-Regular"/>
+          <w:sz w:val="22"/>
+          <w:szCs w:val="22"/>
+        </w:rPr>
+        <w:t xml:space="preserve">le </w:t>
       </w:r>
       <w:r>
         <w:rPr>
@@ -3224,6 +3161,7 @@
         </w:rPr>
         <w:t>navigateur</w:t>
       </w:r>
+      <w:proofErr w:type="gramEnd"/>
       <w:r>
         <w:rPr>
           <w:rFonts w:ascii="Comic Sans MS" w:hAnsi="Comic Sans MS" w:cs="LMRoman10-Regular"/>
@@ -3406,18 +3344,8 @@
           <w:sz w:val="22"/>
           <w:szCs w:val="22"/>
         </w:rPr>
-        <w:t xml:space="preserve"> </w:t>
-      </w:r>
-      <w:proofErr w:type="spellStart"/>
-      <w:r>
-        <w:rPr>
-          <w:rFonts w:ascii="Comic Sans MS" w:hAnsi="Comic Sans MS" w:cs="LMRoman10-Regular"/>
-          <w:sz w:val="22"/>
-          <w:szCs w:val="22"/>
-        </w:rPr>
-        <w:t>pronote</w:t>
-      </w:r>
-      <w:proofErr w:type="spellEnd"/>
+        <w:t xml:space="preserve"> pronote</w:t>
+      </w:r>
       <w:r>
         <w:rPr>
           <w:rFonts w:ascii="Comic Sans MS" w:hAnsi="Comic Sans MS" w:cs="LMRoman10-Regular"/>
@@ -3472,25 +3400,7 @@
           <w:sz w:val="22"/>
           <w:szCs w:val="22"/>
         </w:rPr>
-        <w:t xml:space="preserve"> identifié (code </w:t>
-      </w:r>
-      <w:proofErr w:type="spellStart"/>
-      <w:r>
-        <w:rPr>
-          <w:rFonts w:ascii="Comic Sans MS" w:hAnsi="Comic Sans MS" w:cs="LMRoman10-Regular"/>
-          <w:sz w:val="22"/>
-          <w:szCs w:val="22"/>
-        </w:rPr>
-        <w:t>pronote</w:t>
-      </w:r>
-      <w:proofErr w:type="spellEnd"/>
-      <w:r>
-        <w:rPr>
-          <w:rFonts w:ascii="Comic Sans MS" w:hAnsi="Comic Sans MS" w:cs="LMRoman10-Regular"/>
-          <w:sz w:val="22"/>
-          <w:szCs w:val="22"/>
-        </w:rPr>
-        <w:t xml:space="preserve">) on a une page </w:t>
+        <w:t xml:space="preserve"> identifié (code pronote) on a une page </w:t>
       </w:r>
       <w:r>
         <w:rPr>
@@ -3811,7 +3721,7 @@
           <w:szCs w:val="22"/>
         </w:rPr>
         <w:drawing>
-          <wp:inline distT="0" distB="0" distL="0" distR="0">
+          <wp:inline distT="0" distB="0" distL="0" distR="0" wp14:anchorId="6DCD0E15" wp14:editId="6EA22B92">
             <wp:extent cx="3847306" cy="1247775"/>
             <wp:effectExtent l="19050" t="0" r="794" b="0"/>
             <wp:docPr id="11" name="Image 10"/>
@@ -3917,7 +3827,7 @@
           <w:noProof/>
         </w:rPr>
         <w:drawing>
-          <wp:inline distT="0" distB="0" distL="0" distR="0">
+          <wp:inline distT="0" distB="0" distL="0" distR="0" wp14:anchorId="5E6E6843" wp14:editId="4CA2C5A7">
             <wp:extent cx="3881886" cy="1234440"/>
             <wp:effectExtent l="19050" t="0" r="4314" b="0"/>
             <wp:docPr id="2" name="Image 1" descr="PHP : Les bases — Programmation Web"/>
@@ -4010,47 +3920,7 @@
           <w:sz w:val="22"/>
           <w:szCs w:val="22"/>
         </w:rPr>
-        <w:t xml:space="preserve"> (</w:t>
-      </w:r>
-      <w:proofErr w:type="spellStart"/>
-      <w:r>
-        <w:rPr>
-          <w:rFonts w:ascii="Comic Sans MS" w:hAnsi="Comic Sans MS" w:cs="LMRoman10-Regular"/>
-          <w:b/>
-          <w:sz w:val="22"/>
-          <w:szCs w:val="22"/>
-        </w:rPr>
-        <w:t>Hypertext</w:t>
-      </w:r>
-      <w:proofErr w:type="spellEnd"/>
-      <w:r>
-        <w:rPr>
-          <w:rFonts w:ascii="Comic Sans MS" w:hAnsi="Comic Sans MS" w:cs="LMRoman10-Regular"/>
-          <w:b/>
-          <w:sz w:val="22"/>
-          <w:szCs w:val="22"/>
-        </w:rPr>
-        <w:t xml:space="preserve"> </w:t>
-      </w:r>
-      <w:proofErr w:type="spellStart"/>
-      <w:r>
-        <w:rPr>
-          <w:rFonts w:ascii="Comic Sans MS" w:hAnsi="Comic Sans MS" w:cs="LMRoman10-Regular"/>
-          <w:b/>
-          <w:sz w:val="22"/>
-          <w:szCs w:val="22"/>
-        </w:rPr>
-        <w:t>PreProcessor</w:t>
-      </w:r>
-      <w:proofErr w:type="spellEnd"/>
-      <w:r>
-        <w:rPr>
-          <w:rFonts w:ascii="Comic Sans MS" w:hAnsi="Comic Sans MS" w:cs="LMRoman10-Regular"/>
-          <w:b/>
-          <w:sz w:val="22"/>
-          <w:szCs w:val="22"/>
-        </w:rPr>
-        <w:t>)</w:t>
+        <w:t xml:space="preserve"> (Hypertext PreProcessor)</w:t>
       </w:r>
       <w:r>
         <w:rPr>
@@ -4271,25 +4141,7 @@
           <w:sz w:val="22"/>
           <w:szCs w:val="22"/>
         </w:rPr>
-        <w:t>/</w:t>
-      </w:r>
-      <w:proofErr w:type="spellStart"/>
-      <w:r>
-        <w:rPr>
-          <w:rFonts w:ascii="Comic Sans MS" w:hAnsi="Comic Sans MS" w:cs="LMRoman10-Regular"/>
-          <w:sz w:val="22"/>
-          <w:szCs w:val="22"/>
-        </w:rPr>
-        <w:t>JavaScipt</w:t>
-      </w:r>
-      <w:proofErr w:type="spellEnd"/>
-      <w:r>
-        <w:rPr>
-          <w:rFonts w:ascii="Comic Sans MS" w:hAnsi="Comic Sans MS" w:cs="LMRoman10-Regular"/>
-          <w:sz w:val="22"/>
-          <w:szCs w:val="22"/>
-        </w:rPr>
-        <w:t xml:space="preserve"> sur le</w:t>
+        <w:t>/JavaScipt sur le</w:t>
       </w:r>
       <w:r>
         <w:rPr>
@@ -4503,7 +4355,27 @@
             <w:szCs w:val="22"/>
             <w:u w:val="single"/>
           </w:rPr>
-          <w:t>https://leria-etud.univ-angers.fr/~fabien.garreau/indexPHP.php</w:t>
+          <w:t>https://leria-etud.univ-angers.fr/~fabien.garreau</w:t>
+        </w:r>
+        <w:r>
+          <w:rPr>
+            <w:rFonts w:ascii="Comic Sans MS" w:hAnsi="Comic Sans MS"/>
+            <w:color w:val="0070C0"/>
+            <w:sz w:val="22"/>
+            <w:szCs w:val="22"/>
+            <w:u w:val="single"/>
+          </w:rPr>
+          <w:t>/</w:t>
+        </w:r>
+        <w:r>
+          <w:rPr>
+            <w:rFonts w:ascii="Comic Sans MS" w:hAnsi="Comic Sans MS"/>
+            <w:color w:val="0070C0"/>
+            <w:sz w:val="22"/>
+            <w:szCs w:val="22"/>
+            <w:u w:val="single"/>
+          </w:rPr>
+          <w:t>indexPHP.php</w:t>
         </w:r>
       </w:hyperlink>
     </w:p>
@@ -5061,7 +4933,7 @@
           <w:szCs w:val="22"/>
         </w:rPr>
         <w:drawing>
-          <wp:inline distT="0" distB="0" distL="0" distR="0">
+          <wp:inline distT="0" distB="0" distL="0" distR="0" wp14:anchorId="1B85866A" wp14:editId="6C8255D0">
             <wp:extent cx="6623290" cy="3318269"/>
             <wp:effectExtent l="19050" t="19050" r="25160" b="15481"/>
             <wp:docPr id="35" name="Image 22"/>
@@ -5227,7 +5099,6 @@
         </w:rPr>
         <w:t>.</w:t>
       </w:r>
-      <w:proofErr w:type="spellStart"/>
       <w:r>
         <w:rPr>
           <w:rFonts w:ascii="Comic Sans MS" w:hAnsi="Comic Sans MS" w:cs="LMRoman10-Regular"/>
@@ -5237,7 +5108,6 @@
         </w:rPr>
         <w:t>php</w:t>
       </w:r>
-      <w:proofErr w:type="spellEnd"/>
       <w:r>
         <w:rPr>
           <w:rFonts w:ascii="Comic Sans MS" w:hAnsi="Comic Sans MS" w:cs="LMRoman10-Regular"/>
@@ -5284,25 +5154,7 @@
           <w:sz w:val="22"/>
           <w:szCs w:val="22"/>
         </w:rPr>
-        <w:t xml:space="preserve">sinon le client verrait le </w:t>
-      </w:r>
-      <w:proofErr w:type="spellStart"/>
-      <w:r>
-        <w:rPr>
-          <w:rFonts w:ascii="Comic Sans MS" w:hAnsi="Comic Sans MS" w:cs="LMRoman10-Regular"/>
-          <w:sz w:val="22"/>
-          <w:szCs w:val="22"/>
-        </w:rPr>
-        <w:t>codeSecret</w:t>
-      </w:r>
-      <w:proofErr w:type="spellEnd"/>
-      <w:r>
-        <w:rPr>
-          <w:rFonts w:ascii="Comic Sans MS" w:hAnsi="Comic Sans MS" w:cs="LMRoman10-Regular"/>
-          <w:sz w:val="22"/>
-          <w:szCs w:val="22"/>
-        </w:rPr>
-        <w:t xml:space="preserve">) </w:t>
+        <w:t xml:space="preserve">sinon le client verrait le codeSecret) </w:t>
       </w:r>
     </w:p>
     <w:p>
@@ -5338,26 +5190,9 @@
           <w:sz w:val="22"/>
           <w:szCs w:val="22"/>
         </w:rPr>
-        <w:t xml:space="preserve">exécuter le code </w:t>
-      </w:r>
-      <w:proofErr w:type="spellStart"/>
-      <w:r>
-        <w:rPr>
-          <w:rFonts w:ascii="Comic Sans MS" w:hAnsi="Comic Sans MS" w:cs="LMRoman10-Regular"/>
-          <w:sz w:val="22"/>
-          <w:szCs w:val="22"/>
-        </w:rPr>
-        <w:t>php</w:t>
-      </w:r>
-      <w:proofErr w:type="spellEnd"/>
-      <w:r>
-        <w:rPr>
-          <w:rFonts w:ascii="Comic Sans MS" w:hAnsi="Comic Sans MS" w:cs="LMRoman10-Regular"/>
-          <w:sz w:val="22"/>
-          <w:szCs w:val="22"/>
-        </w:rPr>
-        <w:t xml:space="preserve"> compris entre </w:t>
-      </w:r>
+        <w:t xml:space="preserve">exécuter le code php compris entre </w:t>
+      </w:r>
+      <w:proofErr w:type="gramStart"/>
       <w:r>
         <w:rPr>
           <w:rFonts w:ascii="Comic Sans MS" w:hAnsi="Comic Sans MS" w:cs="LMRoman10-Regular"/>
@@ -5367,7 +5202,7 @@
         </w:rPr>
         <w:t>&lt;?</w:t>
       </w:r>
-      <w:proofErr w:type="spellStart"/>
+      <w:proofErr w:type="gramEnd"/>
       <w:r>
         <w:rPr>
           <w:rFonts w:ascii="Comic Sans MS" w:hAnsi="Comic Sans MS" w:cs="LMRoman10-Regular"/>
@@ -5375,17 +5210,7 @@
           <w:sz w:val="22"/>
           <w:szCs w:val="22"/>
         </w:rPr>
-        <w:t>php</w:t>
-      </w:r>
-      <w:proofErr w:type="spellEnd"/>
-      <w:r>
-        <w:rPr>
-          <w:rFonts w:ascii="Comic Sans MS" w:hAnsi="Comic Sans MS" w:cs="LMRoman10-Regular"/>
-          <w:b/>
-          <w:sz w:val="22"/>
-          <w:szCs w:val="22"/>
-        </w:rPr>
-        <w:t xml:space="preserve"> </w:t>
+        <w:t xml:space="preserve">php </w:t>
       </w:r>
       <w:r>
         <w:rPr>
@@ -5557,7 +5382,7 @@
         <w:tblStyle w:val="Grilledutableau"/>
         <w:tblW w:w="0" w:type="auto"/>
         <w:tblInd w:w="108" w:type="dxa"/>
-        <w:tblLook w:val="04A0"/>
+        <w:tblLook w:val="04A0" w:firstRow="1" w:lastRow="0" w:firstColumn="1" w:lastColumn="0" w:noHBand="0" w:noVBand="1"/>
       </w:tblPr>
       <w:tblGrid>
         <w:gridCol w:w="2410"/>
@@ -5680,6 +5505,35 @@
                 <w:szCs w:val="22"/>
               </w:rPr>
             </w:pPr>
+            <w:r>
+              <w:rPr>
+                <w:rFonts w:ascii="Comic Sans MS" w:hAnsi="Comic Sans MS" w:cs="LMRoman10-Regular"/>
+                <w:color w:val="FF0000"/>
+                <w:sz w:val="22"/>
+                <w:szCs w:val="22"/>
+              </w:rPr>
+              <w:t>&lt;</w:t>
+            </w:r>
+            <w:proofErr w:type="gramStart"/>
+            <w:r>
+              <w:rPr>
+                <w:rFonts w:ascii="Comic Sans MS" w:hAnsi="Comic Sans MS" w:cs="LMRoman10-Regular"/>
+                <w:color w:val="FF0000"/>
+                <w:sz w:val="22"/>
+                <w:szCs w:val="22"/>
+              </w:rPr>
+              <w:t>p</w:t>
+            </w:r>
+            <w:proofErr w:type="gramEnd"/>
+            <w:r>
+              <w:rPr>
+                <w:rFonts w:ascii="Comic Sans MS" w:hAnsi="Comic Sans MS" w:cs="LMRoman10-Regular"/>
+                <w:color w:val="FF0000"/>
+                <w:sz w:val="22"/>
+                <w:szCs w:val="22"/>
+              </w:rPr>
+              <w:t xml:space="preserve"> style="color:red"&gt;Perdu !&lt;/p&gt;</w:t>
+            </w:r>
           </w:p>
         </w:tc>
       </w:tr>
@@ -5760,6 +5614,35 @@
                 <w:szCs w:val="22"/>
               </w:rPr>
             </w:pPr>
+            <w:r>
+              <w:rPr>
+                <w:rFonts w:ascii="Comic Sans MS" w:hAnsi="Comic Sans MS" w:cs="LMRoman10-Regular"/>
+                <w:color w:val="FF0000"/>
+                <w:sz w:val="22"/>
+                <w:szCs w:val="22"/>
+              </w:rPr>
+              <w:t>&lt;</w:t>
+            </w:r>
+            <w:proofErr w:type="gramStart"/>
+            <w:r>
+              <w:rPr>
+                <w:rFonts w:ascii="Comic Sans MS" w:hAnsi="Comic Sans MS" w:cs="LMRoman10-Regular"/>
+                <w:color w:val="FF0000"/>
+                <w:sz w:val="22"/>
+                <w:szCs w:val="22"/>
+              </w:rPr>
+              <w:t>p</w:t>
+            </w:r>
+            <w:proofErr w:type="gramEnd"/>
+            <w:r>
+              <w:rPr>
+                <w:rFonts w:ascii="Comic Sans MS" w:hAnsi="Comic Sans MS" w:cs="LMRoman10-Regular"/>
+                <w:color w:val="FF0000"/>
+                <w:sz w:val="22"/>
+                <w:szCs w:val="22"/>
+              </w:rPr>
+              <w:t xml:space="preserve"> style="color:green"&gt;Bravo !&lt;/p&gt;</w:t>
+            </w:r>
           </w:p>
         </w:tc>
       </w:tr>
@@ -5872,7 +5755,6 @@
         </w:rPr>
         <w:t xml:space="preserve">Le code </w:t>
       </w:r>
-      <w:proofErr w:type="spellStart"/>
       <w:r>
         <w:rPr>
           <w:rFonts w:ascii="Comic Sans MS" w:hAnsi="Comic Sans MS" w:cs="LMRoman10-Regular"/>
@@ -5887,16 +5769,7 @@
           <w:b/>
           <w:szCs w:val="22"/>
         </w:rPr>
-        <w:t>avascript</w:t>
-      </w:r>
-      <w:proofErr w:type="spellEnd"/>
-      <w:r>
-        <w:rPr>
-          <w:rFonts w:ascii="Comic Sans MS" w:hAnsi="Comic Sans MS" w:cs="LMRoman10-Regular"/>
-          <w:b/>
-          <w:szCs w:val="22"/>
-        </w:rPr>
-        <w:t xml:space="preserve"> est</w:t>
+        <w:t>avascript est</w:t>
       </w:r>
       <w:r>
         <w:rPr>
@@ -6037,7 +5910,7 @@
 </file>
 
 <file path=word/endnotes.xml><?xml version="1.0" encoding="utf-8"?>
-<w:endnotes xmlns:ve="http://schemas.openxmlformats.org/markup-compatibility/2006" xmlns:o="urn:schemas-microsoft-com:office:office" xmlns:r="http://schemas.openxmlformats.org/officeDocument/2006/relationships" xmlns:m="http://schemas.openxmlformats.org/officeDocument/2006/math" xmlns:v="urn:schemas-microsoft-com:vml" xmlns:wp="http://schemas.openxmlformats.org/drawingml/2006/wordprocessingDrawing" xmlns:w10="urn:schemas-microsoft-com:office:word" xmlns:w="http://schemas.openxmlformats.org/wordprocessingml/2006/main" xmlns:wne="http://schemas.microsoft.com/office/word/2006/wordml">
+<w:endnotes xmlns:wpc="http://schemas.microsoft.com/office/word/2010/wordprocessingCanvas" xmlns:cx="http://schemas.microsoft.com/office/drawing/2014/chartex" xmlns:cx1="http://schemas.microsoft.com/office/drawing/2015/9/8/chartex" xmlns:cx2="http://schemas.microsoft.com/office/drawing/2015/10/21/chartex" xmlns:cx3="http://schemas.microsoft.com/office/drawing/2016/5/9/chartex" xmlns:cx4="http://schemas.microsoft.com/office/drawing/2016/5/10/chartex" xmlns:cx5="http://schemas.microsoft.com/office/drawing/2016/5/11/chartex" xmlns:cx6="http://schemas.microsoft.com/office/drawing/2016/5/12/chartex" xmlns:cx7="http://schemas.microsoft.com/office/drawing/2016/5/13/chartex" xmlns:cx8="http://schemas.microsoft.com/office/drawing/2016/5/14/chartex" xmlns:mc="http://schemas.openxmlformats.org/markup-compatibility/2006" xmlns:aink="http://schemas.microsoft.com/office/drawing/2016/ink" xmlns:am3d="http://schemas.microsoft.com/office/drawing/2017/model3d" xmlns:o="urn:schemas-microsoft-com:office:office" xmlns:oel="http://schemas.microsoft.com/office/2019/extlst" xmlns:r="http://schemas.openxmlformats.org/officeDocument/2006/relationships" xmlns:m="http://schemas.openxmlformats.org/officeDocument/2006/math" xmlns:v="urn:schemas-microsoft-com:vml" xmlns:wp14="http://schemas.microsoft.com/office/word/2010/wordprocessingDrawing" xmlns:wp="http://schemas.openxmlformats.org/drawingml/2006/wordprocessingDrawing" xmlns:w10="urn:schemas-microsoft-com:office:word" xmlns:w="http://schemas.openxmlformats.org/wordprocessingml/2006/main" xmlns:w14="http://schemas.microsoft.com/office/word/2010/wordml" xmlns:w15="http://schemas.microsoft.com/office/word/2012/wordml" xmlns:w16cex="http://schemas.microsoft.com/office/word/2018/wordml/cex" xmlns:w16cid="http://schemas.microsoft.com/office/word/2016/wordml/cid" xmlns:w16="http://schemas.microsoft.com/office/word/2018/wordml" xmlns:w16sdtdh="http://schemas.microsoft.com/office/word/2020/wordml/sdtdatahash" xmlns:w16se="http://schemas.microsoft.com/office/word/2015/wordml/symex" xmlns:wpg="http://schemas.microsoft.com/office/word/2010/wordprocessingGroup" xmlns:wpi="http://schemas.microsoft.com/office/word/2010/wordprocessingInk" xmlns:wne="http://schemas.microsoft.com/office/word/2006/wordml" xmlns:wps="http://schemas.microsoft.com/office/word/2010/wordprocessingShape" mc:Ignorable="w14 w15 w16se w16cid w16 w16cex w16sdtdh wp14">
   <w:endnote w:type="separator" w:id="-1">
     <w:p>
       <w:r>
@@ -6056,12 +5929,12 @@
 </file>
 
 <file path=word/footer1.xml><?xml version="1.0" encoding="utf-8"?>
-<w:ftr xmlns:ve="http://schemas.openxmlformats.org/markup-compatibility/2006" xmlns:o="urn:schemas-microsoft-com:office:office" xmlns:r="http://schemas.openxmlformats.org/officeDocument/2006/relationships" xmlns:m="http://schemas.openxmlformats.org/officeDocument/2006/math" xmlns:v="urn:schemas-microsoft-com:vml" xmlns:wp="http://schemas.openxmlformats.org/drawingml/2006/wordprocessingDrawing" xmlns:w10="urn:schemas-microsoft-com:office:word" xmlns:w="http://schemas.openxmlformats.org/wordprocessingml/2006/main" xmlns:wne="http://schemas.microsoft.com/office/word/2006/wordml">
+<w:ftr xmlns:wpc="http://schemas.microsoft.com/office/word/2010/wordprocessingCanvas" xmlns:cx="http://schemas.microsoft.com/office/drawing/2014/chartex" xmlns:cx1="http://schemas.microsoft.com/office/drawing/2015/9/8/chartex" xmlns:cx2="http://schemas.microsoft.com/office/drawing/2015/10/21/chartex" xmlns:cx3="http://schemas.microsoft.com/office/drawing/2016/5/9/chartex" xmlns:cx4="http://schemas.microsoft.com/office/drawing/2016/5/10/chartex" xmlns:cx5="http://schemas.microsoft.com/office/drawing/2016/5/11/chartex" xmlns:cx6="http://schemas.microsoft.com/office/drawing/2016/5/12/chartex" xmlns:cx7="http://schemas.microsoft.com/office/drawing/2016/5/13/chartex" xmlns:cx8="http://schemas.microsoft.com/office/drawing/2016/5/14/chartex" xmlns:mc="http://schemas.openxmlformats.org/markup-compatibility/2006" xmlns:aink="http://schemas.microsoft.com/office/drawing/2016/ink" xmlns:am3d="http://schemas.microsoft.com/office/drawing/2017/model3d" xmlns:o="urn:schemas-microsoft-com:office:office" xmlns:oel="http://schemas.microsoft.com/office/2019/extlst" xmlns:r="http://schemas.openxmlformats.org/officeDocument/2006/relationships" xmlns:m="http://schemas.openxmlformats.org/officeDocument/2006/math" xmlns:v="urn:schemas-microsoft-com:vml" xmlns:wp14="http://schemas.microsoft.com/office/word/2010/wordprocessingDrawing" xmlns:wp="http://schemas.openxmlformats.org/drawingml/2006/wordprocessingDrawing" xmlns:w10="urn:schemas-microsoft-com:office:word" xmlns:w="http://schemas.openxmlformats.org/wordprocessingml/2006/main" xmlns:w14="http://schemas.microsoft.com/office/word/2010/wordml" xmlns:w15="http://schemas.microsoft.com/office/word/2012/wordml" xmlns:w16cex="http://schemas.microsoft.com/office/word/2018/wordml/cex" xmlns:w16cid="http://schemas.microsoft.com/office/word/2016/wordml/cid" xmlns:w16="http://schemas.microsoft.com/office/word/2018/wordml" xmlns:w16sdtdh="http://schemas.microsoft.com/office/word/2020/wordml/sdtdatahash" xmlns:w16se="http://schemas.microsoft.com/office/word/2015/wordml/symex" xmlns:wpg="http://schemas.microsoft.com/office/word/2010/wordprocessingGroup" xmlns:wpi="http://schemas.microsoft.com/office/word/2010/wordprocessingInk" xmlns:wne="http://schemas.microsoft.com/office/word/2006/wordml" xmlns:wps="http://schemas.microsoft.com/office/word/2010/wordprocessingShape" mc:Ignorable="w14 w15 w16se w16cid w16 w16cex w16sdtdh wp14">
   <w:tbl>
     <w:tblPr>
       <w:tblStyle w:val="Grilledutableau"/>
       <w:tblW w:w="10344" w:type="dxa"/>
-      <w:tblLook w:val="01E0"/>
+      <w:tblLook w:val="01E0" w:firstRow="1" w:lastRow="1" w:firstColumn="1" w:lastColumn="1" w:noHBand="0" w:noVBand="0"/>
     </w:tblPr>
     <w:tblGrid>
       <w:gridCol w:w="2090"/>
@@ -6230,7 +6103,7 @@
 </file>
 
 <file path=word/footnotes.xml><?xml version="1.0" encoding="utf-8"?>
-<w:footnotes xmlns:ve="http://schemas.openxmlformats.org/markup-compatibility/2006" xmlns:o="urn:schemas-microsoft-com:office:office" xmlns:r="http://schemas.openxmlformats.org/officeDocument/2006/relationships" xmlns:m="http://schemas.openxmlformats.org/officeDocument/2006/math" xmlns:v="urn:schemas-microsoft-com:vml" xmlns:wp="http://schemas.openxmlformats.org/drawingml/2006/wordprocessingDrawing" xmlns:w10="urn:schemas-microsoft-com:office:word" xmlns:w="http://schemas.openxmlformats.org/wordprocessingml/2006/main" xmlns:wne="http://schemas.microsoft.com/office/word/2006/wordml">
+<w:footnotes xmlns:wpc="http://schemas.microsoft.com/office/word/2010/wordprocessingCanvas" xmlns:cx="http://schemas.microsoft.com/office/drawing/2014/chartex" xmlns:cx1="http://schemas.microsoft.com/office/drawing/2015/9/8/chartex" xmlns:cx2="http://schemas.microsoft.com/office/drawing/2015/10/21/chartex" xmlns:cx3="http://schemas.microsoft.com/office/drawing/2016/5/9/chartex" xmlns:cx4="http://schemas.microsoft.com/office/drawing/2016/5/10/chartex" xmlns:cx5="http://schemas.microsoft.com/office/drawing/2016/5/11/chartex" xmlns:cx6="http://schemas.microsoft.com/office/drawing/2016/5/12/chartex" xmlns:cx7="http://schemas.microsoft.com/office/drawing/2016/5/13/chartex" xmlns:cx8="http://schemas.microsoft.com/office/drawing/2016/5/14/chartex" xmlns:mc="http://schemas.openxmlformats.org/markup-compatibility/2006" xmlns:aink="http://schemas.microsoft.com/office/drawing/2016/ink" xmlns:am3d="http://schemas.microsoft.com/office/drawing/2017/model3d" xmlns:o="urn:schemas-microsoft-com:office:office" xmlns:oel="http://schemas.microsoft.com/office/2019/extlst" xmlns:r="http://schemas.openxmlformats.org/officeDocument/2006/relationships" xmlns:m="http://schemas.openxmlformats.org/officeDocument/2006/math" xmlns:v="urn:schemas-microsoft-com:vml" xmlns:wp14="http://schemas.microsoft.com/office/word/2010/wordprocessingDrawing" xmlns:wp="http://schemas.openxmlformats.org/drawingml/2006/wordprocessingDrawing" xmlns:w10="urn:schemas-microsoft-com:office:word" xmlns:w="http://schemas.openxmlformats.org/wordprocessingml/2006/main" xmlns:w14="http://schemas.microsoft.com/office/word/2010/wordml" xmlns:w15="http://schemas.microsoft.com/office/word/2012/wordml" xmlns:w16cex="http://schemas.microsoft.com/office/word/2018/wordml/cex" xmlns:w16cid="http://schemas.microsoft.com/office/word/2016/wordml/cid" xmlns:w16="http://schemas.microsoft.com/office/word/2018/wordml" xmlns:w16sdtdh="http://schemas.microsoft.com/office/word/2020/wordml/sdtdatahash" xmlns:w16se="http://schemas.microsoft.com/office/word/2015/wordml/symex" xmlns:wpg="http://schemas.microsoft.com/office/word/2010/wordprocessingGroup" xmlns:wpi="http://schemas.microsoft.com/office/word/2010/wordprocessingInk" xmlns:wne="http://schemas.microsoft.com/office/word/2006/wordml" xmlns:wps="http://schemas.microsoft.com/office/word/2010/wordprocessingShape" mc:Ignorable="w14 w15 w16se w16cid w16 w16cex w16sdtdh wp14">
   <w:footnote w:type="separator" w:id="-1">
     <w:p>
       <w:r>
@@ -6249,8 +6122,8 @@
 </file>
 
 <file path=word/numbering.xml><?xml version="1.0" encoding="utf-8"?>
-<w:numbering xmlns:ve="http://schemas.openxmlformats.org/markup-compatibility/2006" xmlns:o="urn:schemas-microsoft-com:office:office" xmlns:r="http://schemas.openxmlformats.org/officeDocument/2006/relationships" xmlns:m="http://schemas.openxmlformats.org/officeDocument/2006/math" xmlns:v="urn:schemas-microsoft-com:vml" xmlns:wp="http://schemas.openxmlformats.org/drawingml/2006/wordprocessingDrawing" xmlns:w10="urn:schemas-microsoft-com:office:word" xmlns:w="http://schemas.openxmlformats.org/wordprocessingml/2006/main" xmlns:wne="http://schemas.microsoft.com/office/word/2006/wordml">
-  <w:abstractNum w:abstractNumId="0">
+<w:numbering xmlns:wpc="http://schemas.microsoft.com/office/word/2010/wordprocessingCanvas" xmlns:cx="http://schemas.microsoft.com/office/drawing/2014/chartex" xmlns:cx1="http://schemas.microsoft.com/office/drawing/2015/9/8/chartex" xmlns:cx2="http://schemas.microsoft.com/office/drawing/2015/10/21/chartex" xmlns:cx3="http://schemas.microsoft.com/office/drawing/2016/5/9/chartex" xmlns:cx4="http://schemas.microsoft.com/office/drawing/2016/5/10/chartex" xmlns:cx5="http://schemas.microsoft.com/office/drawing/2016/5/11/chartex" xmlns:cx6="http://schemas.microsoft.com/office/drawing/2016/5/12/chartex" xmlns:cx7="http://schemas.microsoft.com/office/drawing/2016/5/13/chartex" xmlns:cx8="http://schemas.microsoft.com/office/drawing/2016/5/14/chartex" xmlns:mc="http://schemas.openxmlformats.org/markup-compatibility/2006" xmlns:aink="http://schemas.microsoft.com/office/drawing/2016/ink" xmlns:am3d="http://schemas.microsoft.com/office/drawing/2017/model3d" xmlns:o="urn:schemas-microsoft-com:office:office" xmlns:oel="http://schemas.microsoft.com/office/2019/extlst" xmlns:r="http://schemas.openxmlformats.org/officeDocument/2006/relationships" xmlns:m="http://schemas.openxmlformats.org/officeDocument/2006/math" xmlns:v="urn:schemas-microsoft-com:vml" xmlns:wp14="http://schemas.microsoft.com/office/word/2010/wordprocessingDrawing" xmlns:wp="http://schemas.openxmlformats.org/drawingml/2006/wordprocessingDrawing" xmlns:w10="urn:schemas-microsoft-com:office:word" xmlns:w="http://schemas.openxmlformats.org/wordprocessingml/2006/main" xmlns:w14="http://schemas.microsoft.com/office/word/2010/wordml" xmlns:w15="http://schemas.microsoft.com/office/word/2012/wordml" xmlns:w16cex="http://schemas.microsoft.com/office/word/2018/wordml/cex" xmlns:w16cid="http://schemas.microsoft.com/office/word/2016/wordml/cid" xmlns:w16="http://schemas.microsoft.com/office/word/2018/wordml" xmlns:w16sdtdh="http://schemas.microsoft.com/office/word/2020/wordml/sdtdatahash" xmlns:w16se="http://schemas.microsoft.com/office/word/2015/wordml/symex" xmlns:wpg="http://schemas.microsoft.com/office/word/2010/wordprocessingGroup" xmlns:wpi="http://schemas.microsoft.com/office/word/2010/wordprocessingInk" xmlns:wne="http://schemas.microsoft.com/office/word/2006/wordml" xmlns:wps="http://schemas.microsoft.com/office/word/2010/wordprocessingShape" mc:Ignorable="w14 w15 w16se w16cid w16 w16cex w16sdtdh wp14">
+  <w:abstractNum w:abstractNumId="0" w15:restartNumberingAfterBreak="0">
     <w:nsid w:val="008A69AD"/>
     <w:multiLevelType w:val="hybridMultilevel"/>
     <w:tmpl w:val="1C6244FA"/>
@@ -6362,7 +6235,7 @@
       </w:rPr>
     </w:lvl>
   </w:abstractNum>
-  <w:abstractNum w:abstractNumId="1">
+  <w:abstractNum w:abstractNumId="1" w15:restartNumberingAfterBreak="0">
     <w:nsid w:val="05484CA1"/>
     <w:multiLevelType w:val="hybridMultilevel"/>
     <w:tmpl w:val="2634DFDC"/>
@@ -6475,7 +6348,7 @@
       </w:rPr>
     </w:lvl>
   </w:abstractNum>
-  <w:abstractNum w:abstractNumId="2">
+  <w:abstractNum w:abstractNumId="2" w15:restartNumberingAfterBreak="0">
     <w:nsid w:val="109E2E12"/>
     <w:multiLevelType w:val="hybridMultilevel"/>
     <w:tmpl w:val="52B69534"/>
@@ -6588,7 +6461,7 @@
       </w:rPr>
     </w:lvl>
   </w:abstractNum>
-  <w:abstractNum w:abstractNumId="3">
+  <w:abstractNum w:abstractNumId="3" w15:restartNumberingAfterBreak="0">
     <w:nsid w:val="111035D7"/>
     <w:multiLevelType w:val="hybridMultilevel"/>
     <w:tmpl w:val="665EC288"/>
@@ -6701,7 +6574,7 @@
       </w:rPr>
     </w:lvl>
   </w:abstractNum>
-  <w:abstractNum w:abstractNumId="4">
+  <w:abstractNum w:abstractNumId="4" w15:restartNumberingAfterBreak="0">
     <w:nsid w:val="117C705D"/>
     <w:multiLevelType w:val="hybridMultilevel"/>
     <w:tmpl w:val="E5DCEE72"/>
@@ -6813,7 +6686,7 @@
       </w:rPr>
     </w:lvl>
   </w:abstractNum>
-  <w:abstractNum w:abstractNumId="5">
+  <w:abstractNum w:abstractNumId="5" w15:restartNumberingAfterBreak="0">
     <w:nsid w:val="15922543"/>
     <w:multiLevelType w:val="hybridMultilevel"/>
     <w:tmpl w:val="5A7244BC"/>
@@ -6926,7 +6799,7 @@
       </w:rPr>
     </w:lvl>
   </w:abstractNum>
-  <w:abstractNum w:abstractNumId="6">
+  <w:abstractNum w:abstractNumId="6" w15:restartNumberingAfterBreak="0">
     <w:nsid w:val="197718E6"/>
     <w:multiLevelType w:val="hybridMultilevel"/>
     <w:tmpl w:val="D89C7A08"/>
@@ -7039,7 +6912,7 @@
       </w:rPr>
     </w:lvl>
   </w:abstractNum>
-  <w:abstractNum w:abstractNumId="7">
+  <w:abstractNum w:abstractNumId="7" w15:restartNumberingAfterBreak="0">
     <w:nsid w:val="1A195C6D"/>
     <w:multiLevelType w:val="hybridMultilevel"/>
     <w:tmpl w:val="3CD645E2"/>
@@ -7152,7 +7025,7 @@
       </w:rPr>
     </w:lvl>
   </w:abstractNum>
-  <w:abstractNum w:abstractNumId="8">
+  <w:abstractNum w:abstractNumId="8" w15:restartNumberingAfterBreak="0">
     <w:nsid w:val="36B0309D"/>
     <w:multiLevelType w:val="hybridMultilevel"/>
     <w:tmpl w:val="41B66FCC"/>
@@ -7265,7 +7138,7 @@
       </w:rPr>
     </w:lvl>
   </w:abstractNum>
-  <w:abstractNum w:abstractNumId="9">
+  <w:abstractNum w:abstractNumId="9" w15:restartNumberingAfterBreak="0">
     <w:nsid w:val="38D21B9C"/>
     <w:multiLevelType w:val="hybridMultilevel"/>
     <w:tmpl w:val="D25805E6"/>
@@ -7378,7 +7251,7 @@
       </w:rPr>
     </w:lvl>
   </w:abstractNum>
-  <w:abstractNum w:abstractNumId="10">
+  <w:abstractNum w:abstractNumId="10" w15:restartNumberingAfterBreak="0">
     <w:nsid w:val="3EDE78BB"/>
     <w:multiLevelType w:val="hybridMultilevel"/>
     <w:tmpl w:val="73143B9C"/>
@@ -7490,7 +7363,7 @@
       </w:rPr>
     </w:lvl>
   </w:abstractNum>
-  <w:abstractNum w:abstractNumId="11">
+  <w:abstractNum w:abstractNumId="11" w15:restartNumberingAfterBreak="0">
     <w:nsid w:val="3FD75998"/>
     <w:multiLevelType w:val="hybridMultilevel"/>
     <w:tmpl w:val="2D6042DC"/>
@@ -7602,7 +7475,7 @@
       </w:rPr>
     </w:lvl>
   </w:abstractNum>
-  <w:abstractNum w:abstractNumId="12">
+  <w:abstractNum w:abstractNumId="12" w15:restartNumberingAfterBreak="0">
     <w:nsid w:val="40287376"/>
     <w:multiLevelType w:val="hybridMultilevel"/>
     <w:tmpl w:val="67BAA2EE"/>
@@ -7715,7 +7588,7 @@
       </w:rPr>
     </w:lvl>
   </w:abstractNum>
-  <w:abstractNum w:abstractNumId="13">
+  <w:abstractNum w:abstractNumId="13" w15:restartNumberingAfterBreak="0">
     <w:nsid w:val="41FC2B04"/>
     <w:multiLevelType w:val="hybridMultilevel"/>
     <w:tmpl w:val="C8644DDC"/>
@@ -7828,7 +7701,7 @@
       </w:rPr>
     </w:lvl>
   </w:abstractNum>
-  <w:abstractNum w:abstractNumId="14">
+  <w:abstractNum w:abstractNumId="14" w15:restartNumberingAfterBreak="0">
     <w:nsid w:val="45FC20A6"/>
     <w:multiLevelType w:val="hybridMultilevel"/>
     <w:tmpl w:val="6B422E94"/>
@@ -7941,7 +7814,7 @@
       </w:rPr>
     </w:lvl>
   </w:abstractNum>
-  <w:abstractNum w:abstractNumId="15">
+  <w:abstractNum w:abstractNumId="15" w15:restartNumberingAfterBreak="0">
     <w:nsid w:val="47D32879"/>
     <w:multiLevelType w:val="hybridMultilevel"/>
     <w:tmpl w:val="D7B031A6"/>
@@ -8054,7 +7927,7 @@
       </w:rPr>
     </w:lvl>
   </w:abstractNum>
-  <w:abstractNum w:abstractNumId="16">
+  <w:abstractNum w:abstractNumId="16" w15:restartNumberingAfterBreak="0">
     <w:nsid w:val="481467B1"/>
     <w:multiLevelType w:val="hybridMultilevel"/>
     <w:tmpl w:val="60E24DA4"/>
@@ -8167,7 +8040,7 @@
       </w:rPr>
     </w:lvl>
   </w:abstractNum>
-  <w:abstractNum w:abstractNumId="17">
+  <w:abstractNum w:abstractNumId="17" w15:restartNumberingAfterBreak="0">
     <w:nsid w:val="4BC874E9"/>
     <w:multiLevelType w:val="hybridMultilevel"/>
     <w:tmpl w:val="AB5ED06A"/>
@@ -8280,7 +8153,7 @@
       </w:rPr>
     </w:lvl>
   </w:abstractNum>
-  <w:abstractNum w:abstractNumId="18">
+  <w:abstractNum w:abstractNumId="18" w15:restartNumberingAfterBreak="0">
     <w:nsid w:val="4D835E15"/>
     <w:multiLevelType w:val="hybridMultilevel"/>
     <w:tmpl w:val="2C18E0C6"/>
@@ -8392,7 +8265,7 @@
       </w:rPr>
     </w:lvl>
   </w:abstractNum>
-  <w:abstractNum w:abstractNumId="19">
+  <w:abstractNum w:abstractNumId="19" w15:restartNumberingAfterBreak="0">
     <w:nsid w:val="4DE3516A"/>
     <w:multiLevelType w:val="hybridMultilevel"/>
     <w:tmpl w:val="E4D6838A"/>
@@ -8504,7 +8377,7 @@
       </w:rPr>
     </w:lvl>
   </w:abstractNum>
-  <w:abstractNum w:abstractNumId="20">
+  <w:abstractNum w:abstractNumId="20" w15:restartNumberingAfterBreak="0">
     <w:nsid w:val="57730FF5"/>
     <w:multiLevelType w:val="hybridMultilevel"/>
     <w:tmpl w:val="BB88DDF6"/>
@@ -8616,7 +8489,7 @@
       </w:rPr>
     </w:lvl>
   </w:abstractNum>
-  <w:abstractNum w:abstractNumId="21">
+  <w:abstractNum w:abstractNumId="21" w15:restartNumberingAfterBreak="0">
     <w:nsid w:val="5D6F483E"/>
     <w:multiLevelType w:val="hybridMultilevel"/>
     <w:tmpl w:val="D56885F8"/>
@@ -8728,7 +8601,7 @@
       </w:rPr>
     </w:lvl>
   </w:abstractNum>
-  <w:abstractNum w:abstractNumId="22">
+  <w:abstractNum w:abstractNumId="22" w15:restartNumberingAfterBreak="0">
     <w:nsid w:val="6A546A16"/>
     <w:multiLevelType w:val="hybridMultilevel"/>
     <w:tmpl w:val="2E48E226"/>
@@ -8841,7 +8714,7 @@
       </w:rPr>
     </w:lvl>
   </w:abstractNum>
-  <w:abstractNum w:abstractNumId="23">
+  <w:abstractNum w:abstractNumId="23" w15:restartNumberingAfterBreak="0">
     <w:nsid w:val="6A946D9B"/>
     <w:multiLevelType w:val="hybridMultilevel"/>
     <w:tmpl w:val="279022AA"/>
@@ -8954,7 +8827,7 @@
       </w:rPr>
     </w:lvl>
   </w:abstractNum>
-  <w:abstractNum w:abstractNumId="24">
+  <w:abstractNum w:abstractNumId="24" w15:restartNumberingAfterBreak="0">
     <w:nsid w:val="6D7C036B"/>
     <w:multiLevelType w:val="hybridMultilevel"/>
     <w:tmpl w:val="C4826A4E"/>
@@ -9067,7 +8940,7 @@
       </w:rPr>
     </w:lvl>
   </w:abstractNum>
-  <w:abstractNum w:abstractNumId="25">
+  <w:abstractNum w:abstractNumId="25" w15:restartNumberingAfterBreak="0">
     <w:nsid w:val="6F5C731D"/>
     <w:multiLevelType w:val="hybridMultilevel"/>
     <w:tmpl w:val="EB5821C4"/>
@@ -9180,7 +9053,7 @@
       </w:rPr>
     </w:lvl>
   </w:abstractNum>
-  <w:abstractNum w:abstractNumId="26">
+  <w:abstractNum w:abstractNumId="26" w15:restartNumberingAfterBreak="0">
     <w:nsid w:val="752E31D0"/>
     <w:multiLevelType w:val="hybridMultilevel"/>
     <w:tmpl w:val="5ED44A7A"/>
@@ -9293,7 +9166,7 @@
       </w:rPr>
     </w:lvl>
   </w:abstractNum>
-  <w:abstractNum w:abstractNumId="27">
+  <w:abstractNum w:abstractNumId="27" w15:restartNumberingAfterBreak="0">
     <w:nsid w:val="7B43081A"/>
     <w:multiLevelType w:val="hybridMultilevel"/>
     <w:tmpl w:val="B5EA553C"/>
@@ -9405,7 +9278,7 @@
       </w:rPr>
     </w:lvl>
   </w:abstractNum>
-  <w:abstractNum w:abstractNumId="28">
+  <w:abstractNum w:abstractNumId="28" w15:restartNumberingAfterBreak="0">
     <w:nsid w:val="7BC932D6"/>
     <w:multiLevelType w:val="hybridMultilevel"/>
     <w:tmpl w:val="E4B8E334"/>
@@ -9517,7 +9390,7 @@
       </w:rPr>
     </w:lvl>
   </w:abstractNum>
-  <w:abstractNum w:abstractNumId="29">
+  <w:abstractNum w:abstractNumId="29" w15:restartNumberingAfterBreak="0">
     <w:nsid w:val="7F6C2154"/>
     <w:multiLevelType w:val="multilevel"/>
     <w:tmpl w:val="45DEDA0C"/>
@@ -9630,101 +9503,101 @@
       </w:pPr>
     </w:lvl>
   </w:abstractNum>
-  <w:num w:numId="1">
+  <w:num w:numId="1" w16cid:durableId="484442510">
     <w:abstractNumId w:val="29"/>
   </w:num>
-  <w:num w:numId="2">
+  <w:num w:numId="2" w16cid:durableId="2008557343">
     <w:abstractNumId w:val="5"/>
   </w:num>
-  <w:num w:numId="3">
+  <w:num w:numId="3" w16cid:durableId="834421393">
     <w:abstractNumId w:val="25"/>
   </w:num>
-  <w:num w:numId="4">
+  <w:num w:numId="4" w16cid:durableId="363795626">
     <w:abstractNumId w:val="20"/>
   </w:num>
-  <w:num w:numId="5">
+  <w:num w:numId="5" w16cid:durableId="883950847">
     <w:abstractNumId w:val="7"/>
   </w:num>
-  <w:num w:numId="6">
+  <w:num w:numId="6" w16cid:durableId="1343123660">
     <w:abstractNumId w:val="10"/>
   </w:num>
-  <w:num w:numId="7">
+  <w:num w:numId="7" w16cid:durableId="645206762">
     <w:abstractNumId w:val="26"/>
   </w:num>
-  <w:num w:numId="8">
+  <w:num w:numId="8" w16cid:durableId="1992636656">
     <w:abstractNumId w:val="19"/>
   </w:num>
-  <w:num w:numId="9">
+  <w:num w:numId="9" w16cid:durableId="1185898636">
     <w:abstractNumId w:val="16"/>
   </w:num>
-  <w:num w:numId="10">
+  <w:num w:numId="10" w16cid:durableId="677463714">
     <w:abstractNumId w:val="4"/>
   </w:num>
-  <w:num w:numId="11">
+  <w:num w:numId="11" w16cid:durableId="939875298">
     <w:abstractNumId w:val="12"/>
   </w:num>
-  <w:num w:numId="12">
+  <w:num w:numId="12" w16cid:durableId="543561312">
     <w:abstractNumId w:val="2"/>
   </w:num>
-  <w:num w:numId="13">
+  <w:num w:numId="13" w16cid:durableId="84766438">
     <w:abstractNumId w:val="9"/>
   </w:num>
-  <w:num w:numId="14">
+  <w:num w:numId="14" w16cid:durableId="970090531">
     <w:abstractNumId w:val="14"/>
   </w:num>
-  <w:num w:numId="15">
+  <w:num w:numId="15" w16cid:durableId="381026902">
     <w:abstractNumId w:val="3"/>
   </w:num>
-  <w:num w:numId="16">
+  <w:num w:numId="16" w16cid:durableId="1305356085">
     <w:abstractNumId w:val="11"/>
   </w:num>
-  <w:num w:numId="17">
+  <w:num w:numId="17" w16cid:durableId="763261178">
     <w:abstractNumId w:val="24"/>
   </w:num>
-  <w:num w:numId="18">
+  <w:num w:numId="18" w16cid:durableId="1653634251">
     <w:abstractNumId w:val="21"/>
   </w:num>
-  <w:num w:numId="19">
+  <w:num w:numId="19" w16cid:durableId="741834019">
     <w:abstractNumId w:val="1"/>
   </w:num>
-  <w:num w:numId="20">
+  <w:num w:numId="20" w16cid:durableId="1117337536">
     <w:abstractNumId w:val="18"/>
   </w:num>
-  <w:num w:numId="21">
+  <w:num w:numId="21" w16cid:durableId="933395691">
     <w:abstractNumId w:val="13"/>
   </w:num>
-  <w:num w:numId="22">
+  <w:num w:numId="22" w16cid:durableId="340743705">
     <w:abstractNumId w:val="23"/>
   </w:num>
-  <w:num w:numId="23">
+  <w:num w:numId="23" w16cid:durableId="1208839117">
     <w:abstractNumId w:val="17"/>
   </w:num>
-  <w:num w:numId="24">
+  <w:num w:numId="24" w16cid:durableId="1680768801">
     <w:abstractNumId w:val="28"/>
   </w:num>
-  <w:num w:numId="25">
+  <w:num w:numId="25" w16cid:durableId="1005017345">
     <w:abstractNumId w:val="15"/>
   </w:num>
-  <w:num w:numId="26">
+  <w:num w:numId="26" w16cid:durableId="1269701895">
     <w:abstractNumId w:val="27"/>
   </w:num>
-  <w:num w:numId="27">
+  <w:num w:numId="27" w16cid:durableId="1435786902">
     <w:abstractNumId w:val="6"/>
   </w:num>
-  <w:num w:numId="28">
+  <w:num w:numId="28" w16cid:durableId="2050837360">
     <w:abstractNumId w:val="0"/>
   </w:num>
-  <w:num w:numId="29">
+  <w:num w:numId="29" w16cid:durableId="857354761">
     <w:abstractNumId w:val="22"/>
   </w:num>
-  <w:num w:numId="30">
+  <w:num w:numId="30" w16cid:durableId="1076784451">
     <w:abstractNumId w:val="8"/>
   </w:num>
 </w:numbering>
 </file>
 
 <file path=word/styles.xml><?xml version="1.0" encoding="utf-8"?>
-<w:styles xmlns:r="http://schemas.openxmlformats.org/officeDocument/2006/relationships" xmlns:w="http://schemas.openxmlformats.org/wordprocessingml/2006/main">
+<w:styles xmlns:mc="http://schemas.openxmlformats.org/markup-compatibility/2006" xmlns:r="http://schemas.openxmlformats.org/officeDocument/2006/relationships" xmlns:w="http://schemas.openxmlformats.org/wordprocessingml/2006/main" xmlns:w14="http://schemas.microsoft.com/office/word/2010/wordml" xmlns:w15="http://schemas.microsoft.com/office/word/2012/wordml" xmlns:w16cex="http://schemas.microsoft.com/office/word/2018/wordml/cex" xmlns:w16cid="http://schemas.microsoft.com/office/word/2016/wordml/cid" xmlns:w16="http://schemas.microsoft.com/office/word/2018/wordml" xmlns:w16sdtdh="http://schemas.microsoft.com/office/word/2020/wordml/sdtdatahash" xmlns:w16se="http://schemas.microsoft.com/office/word/2015/wordml/symex" mc:Ignorable="w14 w15 w16se w16cid w16 w16cex w16sdtdh">
   <w:docDefaults>
     <w:rPrDefault>
       <w:rPr>
@@ -9734,145 +9607,375 @@
     </w:rPrDefault>
     <w:pPrDefault/>
   </w:docDefaults>
-  <w:latentStyles w:defLockedState="0" w:defUIPriority="0" w:defSemiHidden="1" w:defUnhideWhenUsed="1" w:defQFormat="0" w:count="267">
-    <w:lsdException w:name="Normal" w:semiHidden="0" w:unhideWhenUsed="0" w:qFormat="1"/>
-    <w:lsdException w:name="heading 1" w:semiHidden="0" w:uiPriority="9" w:unhideWhenUsed="0" w:qFormat="1"/>
-    <w:lsdException w:name="heading 2" w:semiHidden="0" w:unhideWhenUsed="0" w:qFormat="1"/>
-    <w:lsdException w:name="heading 3" w:uiPriority="9" w:qFormat="1"/>
-    <w:lsdException w:name="heading 4" w:qFormat="1"/>
-    <w:lsdException w:name="heading 5" w:qFormat="1"/>
-    <w:lsdException w:name="heading 6" w:qFormat="1"/>
-    <w:lsdException w:name="heading 7" w:qFormat="1"/>
-    <w:lsdException w:name="heading 8" w:qFormat="1"/>
-    <w:lsdException w:name="heading 9" w:qFormat="1"/>
-    <w:lsdException w:name="caption" w:qFormat="1"/>
-    <w:lsdException w:name="macro" w:semiHidden="0" w:unhideWhenUsed="0"/>
-    <w:lsdException w:name="List Bullet" w:semiHidden="0" w:unhideWhenUsed="0"/>
-    <w:lsdException w:name="List Number" w:semiHidden="0" w:unhideWhenUsed="0"/>
-    <w:lsdException w:name="Title" w:semiHidden="0" w:unhideWhenUsed="0" w:qFormat="1"/>
-    <w:lsdException w:name="List Continue 3" w:semiHidden="0" w:unhideWhenUsed="0"/>
-    <w:lsdException w:name="List Continue 4" w:semiHidden="0" w:unhideWhenUsed="0"/>
-    <w:lsdException w:name="List Continue 5" w:semiHidden="0" w:unhideWhenUsed="0"/>
-    <w:lsdException w:name="Message Header" w:semiHidden="0" w:unhideWhenUsed="0"/>
-    <w:lsdException w:name="Subtitle" w:semiHidden="0" w:unhideWhenUsed="0" w:qFormat="1"/>
-    <w:lsdException w:name="Hyperlink" w:uiPriority="99"/>
-    <w:lsdException w:name="Strong" w:semiHidden="0" w:uiPriority="22" w:unhideWhenUsed="0" w:qFormat="1"/>
-    <w:lsdException w:name="Emphasis" w:semiHidden="0" w:uiPriority="20" w:unhideWhenUsed="0" w:qFormat="1"/>
-    <w:lsdException w:name="Normal (Web)" w:uiPriority="99" w:qFormat="1"/>
-    <w:lsdException w:name="HTML Code" w:uiPriority="99"/>
-    <w:lsdException w:name="Balloon Text" w:semiHidden="0" w:unhideWhenUsed="0"/>
-    <w:lsdException w:name="Table Grid" w:semiHidden="0" w:uiPriority="59" w:unhideWhenUsed="0"/>
-    <w:lsdException w:name="Placeholder Text" w:uiPriority="99" w:unhideWhenUsed="0"/>
-    <w:lsdException w:name="No Spacing" w:semiHidden="0" w:uiPriority="1" w:unhideWhenUsed="0" w:qFormat="1"/>
-    <w:lsdException w:name="Light Shading" w:semiHidden="0" w:uiPriority="60" w:unhideWhenUsed="0"/>
-    <w:lsdException w:name="Light List" w:semiHidden="0" w:uiPriority="61" w:unhideWhenUsed="0"/>
-    <w:lsdException w:name="Light Grid" w:semiHidden="0" w:uiPriority="62" w:unhideWhenUsed="0"/>
-    <w:lsdException w:name="Medium Shading 1" w:semiHidden="0" w:uiPriority="63" w:unhideWhenUsed="0"/>
-    <w:lsdException w:name="Medium Shading 2" w:semiHidden="0" w:uiPriority="64" w:unhideWhenUsed="0"/>
-    <w:lsdException w:name="Medium List 1" w:semiHidden="0" w:uiPriority="65" w:unhideWhenUsed="0"/>
-    <w:lsdException w:name="Medium List 2" w:semiHidden="0" w:uiPriority="66" w:unhideWhenUsed="0"/>
-    <w:lsdException w:name="Medium Grid 1" w:semiHidden="0" w:uiPriority="67" w:unhideWhenUsed="0"/>
-    <w:lsdException w:name="Medium Grid 2" w:semiHidden="0" w:uiPriority="68" w:unhideWhenUsed="0"/>
-    <w:lsdException w:name="Medium Grid 3" w:semiHidden="0" w:uiPriority="69" w:unhideWhenUsed="0"/>
-    <w:lsdException w:name="Dark List" w:semiHidden="0" w:uiPriority="70" w:unhideWhenUsed="0"/>
-    <w:lsdException w:name="Colorful Shading" w:semiHidden="0" w:uiPriority="71" w:unhideWhenUsed="0"/>
-    <w:lsdException w:name="Colorful List" w:semiHidden="0" w:uiPriority="72" w:unhideWhenUsed="0"/>
-    <w:lsdException w:name="Colorful Grid" w:semiHidden="0" w:uiPriority="73" w:unhideWhenUsed="0"/>
-    <w:lsdException w:name="Light Shading Accent 1" w:semiHidden="0" w:uiPriority="60" w:unhideWhenUsed="0"/>
-    <w:lsdException w:name="Light List Accent 1" w:semiHidden="0" w:uiPriority="61" w:unhideWhenUsed="0"/>
-    <w:lsdException w:name="Light Grid Accent 1" w:semiHidden="0" w:uiPriority="62" w:unhideWhenUsed="0"/>
-    <w:lsdException w:name="Medium Shading 1 Accent 1" w:semiHidden="0" w:uiPriority="63" w:unhideWhenUsed="0"/>
-    <w:lsdException w:name="Medium Shading 2 Accent 1" w:semiHidden="0" w:uiPriority="64" w:unhideWhenUsed="0"/>
-    <w:lsdException w:name="Medium List 1 Accent 1" w:semiHidden="0" w:uiPriority="65" w:unhideWhenUsed="0"/>
-    <w:lsdException w:name="Revision" w:uiPriority="99" w:unhideWhenUsed="0"/>
-    <w:lsdException w:name="List Paragraph" w:semiHidden="0" w:uiPriority="34" w:unhideWhenUsed="0" w:qFormat="1"/>
-    <w:lsdException w:name="Quote" w:semiHidden="0" w:uiPriority="29" w:unhideWhenUsed="0" w:qFormat="1"/>
-    <w:lsdException w:name="Intense Quote" w:semiHidden="0" w:uiPriority="30" w:unhideWhenUsed="0" w:qFormat="1"/>
-    <w:lsdException w:name="Medium List 2 Accent 1" w:semiHidden="0" w:uiPriority="66" w:unhideWhenUsed="0"/>
-    <w:lsdException w:name="Medium Grid 1 Accent 1" w:semiHidden="0" w:uiPriority="67" w:unhideWhenUsed="0"/>
-    <w:lsdException w:name="Medium Grid 2 Accent 1" w:semiHidden="0" w:uiPriority="68" w:unhideWhenUsed="0"/>
-    <w:lsdException w:name="Medium Grid 3 Accent 1" w:semiHidden="0" w:uiPriority="69" w:unhideWhenUsed="0"/>
-    <w:lsdException w:name="Dark List Accent 1" w:semiHidden="0" w:uiPriority="70" w:unhideWhenUsed="0"/>
-    <w:lsdException w:name="Colorful Shading Accent 1" w:semiHidden="0" w:uiPriority="71" w:unhideWhenUsed="0"/>
-    <w:lsdException w:name="Colorful List Accent 1" w:semiHidden="0" w:uiPriority="72" w:unhideWhenUsed="0"/>
-    <w:lsdException w:name="Colorful Grid Accent 1" w:semiHidden="0" w:uiPriority="73" w:unhideWhenUsed="0"/>
-    <w:lsdException w:name="Light Shading Accent 2" w:semiHidden="0" w:uiPriority="60" w:unhideWhenUsed="0"/>
-    <w:lsdException w:name="Light List Accent 2" w:semiHidden="0" w:uiPriority="61" w:unhideWhenUsed="0"/>
-    <w:lsdException w:name="Light Grid Accent 2" w:semiHidden="0" w:uiPriority="62" w:unhideWhenUsed="0"/>
-    <w:lsdException w:name="Medium Shading 1 Accent 2" w:semiHidden="0" w:uiPriority="63" w:unhideWhenUsed="0"/>
-    <w:lsdException w:name="Medium Shading 2 Accent 2" w:semiHidden="0" w:uiPriority="64" w:unhideWhenUsed="0"/>
-    <w:lsdException w:name="Medium List 1 Accent 2" w:semiHidden="0" w:uiPriority="65" w:unhideWhenUsed="0"/>
-    <w:lsdException w:name="Medium List 2 Accent 2" w:semiHidden="0" w:uiPriority="66" w:unhideWhenUsed="0"/>
-    <w:lsdException w:name="Medium Grid 1 Accent 2" w:semiHidden="0" w:uiPriority="67" w:unhideWhenUsed="0"/>
-    <w:lsdException w:name="Medium Grid 2 Accent 2" w:semiHidden="0" w:uiPriority="68" w:unhideWhenUsed="0"/>
-    <w:lsdException w:name="Medium Grid 3 Accent 2" w:semiHidden="0" w:uiPriority="69" w:unhideWhenUsed="0"/>
-    <w:lsdException w:name="Dark List Accent 2" w:semiHidden="0" w:uiPriority="70" w:unhideWhenUsed="0"/>
-    <w:lsdException w:name="Colorful Shading Accent 2" w:semiHidden="0" w:uiPriority="71" w:unhideWhenUsed="0"/>
-    <w:lsdException w:name="Colorful List Accent 2" w:semiHidden="0" w:uiPriority="72" w:unhideWhenUsed="0"/>
-    <w:lsdException w:name="Colorful Grid Accent 2" w:semiHidden="0" w:uiPriority="73" w:unhideWhenUsed="0"/>
-    <w:lsdException w:name="Light Shading Accent 3" w:semiHidden="0" w:uiPriority="60" w:unhideWhenUsed="0"/>
-    <w:lsdException w:name="Light List Accent 3" w:semiHidden="0" w:uiPriority="61" w:unhideWhenUsed="0"/>
-    <w:lsdException w:name="Light Grid Accent 3" w:semiHidden="0" w:uiPriority="62" w:unhideWhenUsed="0"/>
-    <w:lsdException w:name="Medium Shading 1 Accent 3" w:semiHidden="0" w:uiPriority="63" w:unhideWhenUsed="0"/>
-    <w:lsdException w:name="Medium Shading 2 Accent 3" w:semiHidden="0" w:uiPriority="64" w:unhideWhenUsed="0"/>
-    <w:lsdException w:name="Medium List 1 Accent 3" w:semiHidden="0" w:uiPriority="65" w:unhideWhenUsed="0"/>
-    <w:lsdException w:name="Medium List 2 Accent 3" w:semiHidden="0" w:uiPriority="66" w:unhideWhenUsed="0"/>
-    <w:lsdException w:name="Medium Grid 1 Accent 3" w:semiHidden="0" w:uiPriority="67" w:unhideWhenUsed="0"/>
-    <w:lsdException w:name="Medium Grid 2 Accent 3" w:semiHidden="0" w:uiPriority="68" w:unhideWhenUsed="0"/>
-    <w:lsdException w:name="Medium Grid 3 Accent 3" w:semiHidden="0" w:uiPriority="69" w:unhideWhenUsed="0"/>
-    <w:lsdException w:name="Dark List Accent 3" w:semiHidden="0" w:uiPriority="70" w:unhideWhenUsed="0"/>
-    <w:lsdException w:name="Colorful Shading Accent 3" w:semiHidden="0" w:uiPriority="71" w:unhideWhenUsed="0"/>
-    <w:lsdException w:name="Colorful List Accent 3" w:semiHidden="0" w:uiPriority="72" w:unhideWhenUsed="0"/>
-    <w:lsdException w:name="Colorful Grid Accent 3" w:semiHidden="0" w:uiPriority="73" w:unhideWhenUsed="0"/>
-    <w:lsdException w:name="Light Shading Accent 4" w:semiHidden="0" w:uiPriority="60" w:unhideWhenUsed="0"/>
-    <w:lsdException w:name="Light List Accent 4" w:semiHidden="0" w:uiPriority="61" w:unhideWhenUsed="0"/>
-    <w:lsdException w:name="Light Grid Accent 4" w:semiHidden="0" w:uiPriority="62" w:unhideWhenUsed="0"/>
-    <w:lsdException w:name="Medium Shading 1 Accent 4" w:semiHidden="0" w:uiPriority="63" w:unhideWhenUsed="0"/>
-    <w:lsdException w:name="Medium Shading 2 Accent 4" w:semiHidden="0" w:uiPriority="64" w:unhideWhenUsed="0"/>
-    <w:lsdException w:name="Medium List 1 Accent 4" w:semiHidden="0" w:uiPriority="65" w:unhideWhenUsed="0"/>
-    <w:lsdException w:name="Medium List 2 Accent 4" w:semiHidden="0" w:uiPriority="66" w:unhideWhenUsed="0"/>
-    <w:lsdException w:name="Medium Grid 1 Accent 4" w:semiHidden="0" w:uiPriority="67" w:unhideWhenUsed="0"/>
-    <w:lsdException w:name="Medium Grid 2 Accent 4" w:semiHidden="0" w:uiPriority="68" w:unhideWhenUsed="0"/>
-    <w:lsdException w:name="Medium Grid 3 Accent 4" w:semiHidden="0" w:uiPriority="69" w:unhideWhenUsed="0"/>
-    <w:lsdException w:name="Dark List Accent 4" w:semiHidden="0" w:uiPriority="70" w:unhideWhenUsed="0"/>
-    <w:lsdException w:name="Colorful Shading Accent 4" w:semiHidden="0" w:uiPriority="71" w:unhideWhenUsed="0"/>
-    <w:lsdException w:name="Colorful List Accent 4" w:semiHidden="0" w:uiPriority="72" w:unhideWhenUsed="0"/>
-    <w:lsdException w:name="Colorful Grid Accent 4" w:semiHidden="0" w:uiPriority="73" w:unhideWhenUsed="0"/>
-    <w:lsdException w:name="Light Shading Accent 5" w:semiHidden="0" w:uiPriority="60" w:unhideWhenUsed="0"/>
-    <w:lsdException w:name="Light List Accent 5" w:semiHidden="0" w:uiPriority="61" w:unhideWhenUsed="0"/>
-    <w:lsdException w:name="Light Grid Accent 5" w:semiHidden="0" w:uiPriority="62" w:unhideWhenUsed="0"/>
-    <w:lsdException w:name="Medium Shading 1 Accent 5" w:semiHidden="0" w:uiPriority="63" w:unhideWhenUsed="0"/>
-    <w:lsdException w:name="Medium Shading 2 Accent 5" w:semiHidden="0" w:uiPriority="64" w:unhideWhenUsed="0"/>
-    <w:lsdException w:name="Medium List 1 Accent 5" w:semiHidden="0" w:uiPriority="65" w:unhideWhenUsed="0"/>
-    <w:lsdException w:name="Medium List 2 Accent 5" w:semiHidden="0" w:uiPriority="66" w:unhideWhenUsed="0"/>
-    <w:lsdException w:name="Medium Grid 1 Accent 5" w:semiHidden="0" w:uiPriority="67" w:unhideWhenUsed="0"/>
-    <w:lsdException w:name="Medium Grid 2 Accent 5" w:semiHidden="0" w:uiPriority="68" w:unhideWhenUsed="0"/>
-    <w:lsdException w:name="Medium Grid 3 Accent 5" w:semiHidden="0" w:uiPriority="69" w:unhideWhenUsed="0"/>
-    <w:lsdException w:name="Dark List Accent 5" w:semiHidden="0" w:uiPriority="70" w:unhideWhenUsed="0"/>
-    <w:lsdException w:name="Colorful Shading Accent 5" w:semiHidden="0" w:uiPriority="71" w:unhideWhenUsed="0"/>
-    <w:lsdException w:name="Colorful List Accent 5" w:semiHidden="0" w:uiPriority="72" w:unhideWhenUsed="0"/>
-    <w:lsdException w:name="Colorful Grid Accent 5" w:semiHidden="0" w:uiPriority="73" w:unhideWhenUsed="0"/>
-    <w:lsdException w:name="Light Shading Accent 6" w:semiHidden="0" w:uiPriority="60" w:unhideWhenUsed="0"/>
-    <w:lsdException w:name="Light List Accent 6" w:semiHidden="0" w:uiPriority="61" w:unhideWhenUsed="0"/>
-    <w:lsdException w:name="Light Grid Accent 6" w:semiHidden="0" w:uiPriority="62" w:unhideWhenUsed="0"/>
-    <w:lsdException w:name="Medium Shading 1 Accent 6" w:semiHidden="0" w:uiPriority="63" w:unhideWhenUsed="0"/>
-    <w:lsdException w:name="Medium Shading 2 Accent 6" w:semiHidden="0" w:uiPriority="64" w:unhideWhenUsed="0"/>
-    <w:lsdException w:name="Medium List 1 Accent 6" w:semiHidden="0" w:uiPriority="65" w:unhideWhenUsed="0"/>
-    <w:lsdException w:name="Medium List 2 Accent 6" w:semiHidden="0" w:uiPriority="66" w:unhideWhenUsed="0"/>
-    <w:lsdException w:name="Medium Grid 1 Accent 6" w:semiHidden="0" w:uiPriority="67" w:unhideWhenUsed="0"/>
-    <w:lsdException w:name="Medium Grid 2 Accent 6" w:semiHidden="0" w:uiPriority="68" w:unhideWhenUsed="0"/>
-    <w:lsdException w:name="Medium Grid 3 Accent 6" w:semiHidden="0" w:uiPriority="69" w:unhideWhenUsed="0"/>
-    <w:lsdException w:name="Dark List Accent 6" w:semiHidden="0" w:uiPriority="70" w:unhideWhenUsed="0"/>
-    <w:lsdException w:name="Colorful Shading Accent 6" w:semiHidden="0" w:uiPriority="71" w:unhideWhenUsed="0"/>
-    <w:lsdException w:name="Colorful List Accent 6" w:semiHidden="0" w:uiPriority="72" w:unhideWhenUsed="0"/>
-    <w:lsdException w:name="Colorful Grid Accent 6" w:semiHidden="0" w:uiPriority="73" w:unhideWhenUsed="0"/>
-    <w:lsdException w:name="Subtle Emphasis" w:semiHidden="0" w:uiPriority="19" w:unhideWhenUsed="0" w:qFormat="1"/>
-    <w:lsdException w:name="Intense Emphasis" w:semiHidden="0" w:uiPriority="21" w:unhideWhenUsed="0" w:qFormat="1"/>
-    <w:lsdException w:name="Subtle Reference" w:semiHidden="0" w:uiPriority="31" w:unhideWhenUsed="0" w:qFormat="1"/>
-    <w:lsdException w:name="Intense Reference" w:semiHidden="0" w:uiPriority="32" w:unhideWhenUsed="0" w:qFormat="1"/>
-    <w:lsdException w:name="Book Title" w:semiHidden="0" w:uiPriority="33" w:unhideWhenUsed="0" w:qFormat="1"/>
-    <w:lsdException w:name="Bibliography" w:uiPriority="37"/>
-    <w:lsdException w:name="TOC Heading" w:uiPriority="39" w:qFormat="1"/>
+  <w:latentStyles w:defLockedState="0" w:defUIPriority="0" w:defSemiHidden="0" w:defUnhideWhenUsed="0" w:defQFormat="0" w:count="376">
+    <w:lsdException w:name="Normal" w:qFormat="1"/>
+    <w:lsdException w:name="heading 1" w:uiPriority="9" w:qFormat="1"/>
+    <w:lsdException w:name="heading 2" w:qFormat="1"/>
+    <w:lsdException w:name="heading 3" w:semiHidden="1" w:uiPriority="9" w:unhideWhenUsed="1" w:qFormat="1"/>
+    <w:lsdException w:name="heading 4" w:semiHidden="1" w:unhideWhenUsed="1" w:qFormat="1"/>
+    <w:lsdException w:name="heading 5" w:semiHidden="1" w:unhideWhenUsed="1" w:qFormat="1"/>
+    <w:lsdException w:name="heading 6" w:semiHidden="1" w:unhideWhenUsed="1" w:qFormat="1"/>
+    <w:lsdException w:name="heading 7" w:semiHidden="1" w:unhideWhenUsed="1" w:qFormat="1"/>
+    <w:lsdException w:name="heading 8" w:semiHidden="1" w:unhideWhenUsed="1" w:qFormat="1"/>
+    <w:lsdException w:name="heading 9" w:semiHidden="1" w:unhideWhenUsed="1" w:qFormat="1"/>
+    <w:lsdException w:name="index 1" w:semiHidden="1" w:unhideWhenUsed="1"/>
+    <w:lsdException w:name="index 2" w:semiHidden="1" w:unhideWhenUsed="1"/>
+    <w:lsdException w:name="index 3" w:semiHidden="1" w:unhideWhenUsed="1"/>
+    <w:lsdException w:name="index 4" w:semiHidden="1" w:unhideWhenUsed="1"/>
+    <w:lsdException w:name="index 5" w:semiHidden="1" w:unhideWhenUsed="1"/>
+    <w:lsdException w:name="index 6" w:semiHidden="1" w:unhideWhenUsed="1"/>
+    <w:lsdException w:name="index 7" w:semiHidden="1" w:unhideWhenUsed="1"/>
+    <w:lsdException w:name="index 8" w:semiHidden="1" w:unhideWhenUsed="1"/>
+    <w:lsdException w:name="index 9" w:semiHidden="1" w:unhideWhenUsed="1"/>
+    <w:lsdException w:name="toc 1" w:semiHidden="1" w:unhideWhenUsed="1"/>
+    <w:lsdException w:name="toc 2" w:semiHidden="1" w:unhideWhenUsed="1"/>
+    <w:lsdException w:name="toc 3" w:semiHidden="1" w:unhideWhenUsed="1"/>
+    <w:lsdException w:name="toc 4" w:semiHidden="1" w:unhideWhenUsed="1"/>
+    <w:lsdException w:name="toc 5" w:semiHidden="1" w:unhideWhenUsed="1"/>
+    <w:lsdException w:name="toc 6" w:semiHidden="1" w:unhideWhenUsed="1"/>
+    <w:lsdException w:name="toc 7" w:semiHidden="1" w:unhideWhenUsed="1"/>
+    <w:lsdException w:name="toc 8" w:semiHidden="1" w:unhideWhenUsed="1"/>
+    <w:lsdException w:name="toc 9" w:semiHidden="1" w:unhideWhenUsed="1"/>
+    <w:lsdException w:name="Normal Indent" w:semiHidden="1" w:unhideWhenUsed="1"/>
+    <w:lsdException w:name="footnote text" w:semiHidden="1" w:unhideWhenUsed="1"/>
+    <w:lsdException w:name="annotation text" w:semiHidden="1" w:unhideWhenUsed="1"/>
+    <w:lsdException w:name="header" w:semiHidden="1" w:unhideWhenUsed="1"/>
+    <w:lsdException w:name="footer" w:semiHidden="1" w:unhideWhenUsed="1"/>
+    <w:lsdException w:name="index heading" w:semiHidden="1" w:unhideWhenUsed="1"/>
+    <w:lsdException w:name="caption" w:semiHidden="1" w:unhideWhenUsed="1" w:qFormat="1"/>
+    <w:lsdException w:name="table of figures" w:semiHidden="1" w:unhideWhenUsed="1"/>
+    <w:lsdException w:name="envelope address" w:semiHidden="1" w:unhideWhenUsed="1"/>
+    <w:lsdException w:name="envelope return" w:semiHidden="1" w:unhideWhenUsed="1"/>
+    <w:lsdException w:name="footnote reference" w:semiHidden="1" w:unhideWhenUsed="1"/>
+    <w:lsdException w:name="annotation reference" w:semiHidden="1" w:unhideWhenUsed="1"/>
+    <w:lsdException w:name="line number" w:semiHidden="1" w:unhideWhenUsed="1"/>
+    <w:lsdException w:name="page number" w:semiHidden="1" w:unhideWhenUsed="1"/>
+    <w:lsdException w:name="endnote reference" w:semiHidden="1" w:unhideWhenUsed="1"/>
+    <w:lsdException w:name="endnote text" w:semiHidden="1" w:unhideWhenUsed="1"/>
+    <w:lsdException w:name="table of authorities" w:semiHidden="1" w:unhideWhenUsed="1"/>
+    <w:lsdException w:name="toa heading" w:semiHidden="1" w:unhideWhenUsed="1"/>
+    <w:lsdException w:name="List" w:semiHidden="1" w:unhideWhenUsed="1"/>
+    <w:lsdException w:name="List 2" w:semiHidden="1" w:unhideWhenUsed="1"/>
+    <w:lsdException w:name="List 3" w:semiHidden="1" w:unhideWhenUsed="1"/>
+    <w:lsdException w:name="List 4" w:semiHidden="1" w:unhideWhenUsed="1"/>
+    <w:lsdException w:name="List 5" w:semiHidden="1" w:unhideWhenUsed="1"/>
+    <w:lsdException w:name="List Bullet 2" w:semiHidden="1" w:unhideWhenUsed="1"/>
+    <w:lsdException w:name="List Bullet 3" w:semiHidden="1" w:unhideWhenUsed="1"/>
+    <w:lsdException w:name="List Bullet 4" w:semiHidden="1" w:unhideWhenUsed="1"/>
+    <w:lsdException w:name="List Bullet 5" w:semiHidden="1" w:unhideWhenUsed="1"/>
+    <w:lsdException w:name="List Number 2" w:semiHidden="1" w:unhideWhenUsed="1"/>
+    <w:lsdException w:name="List Number 3" w:semiHidden="1" w:unhideWhenUsed="1"/>
+    <w:lsdException w:name="List Number 4" w:semiHidden="1" w:unhideWhenUsed="1"/>
+    <w:lsdException w:name="List Number 5" w:semiHidden="1" w:unhideWhenUsed="1"/>
+    <w:lsdException w:name="Title" w:qFormat="1"/>
+    <w:lsdException w:name="Closing" w:semiHidden="1" w:unhideWhenUsed="1"/>
+    <w:lsdException w:name="Signature" w:semiHidden="1" w:unhideWhenUsed="1"/>
+    <w:lsdException w:name="Default Paragraph Font" w:semiHidden="1" w:unhideWhenUsed="1"/>
+    <w:lsdException w:name="Body Text" w:semiHidden="1" w:unhideWhenUsed="1"/>
+    <w:lsdException w:name="Body Text Indent" w:semiHidden="1" w:unhideWhenUsed="1"/>
+    <w:lsdException w:name="List Continue" w:semiHidden="1" w:unhideWhenUsed="1"/>
+    <w:lsdException w:name="List Continue 2" w:semiHidden="1" w:unhideWhenUsed="1"/>
+    <w:lsdException w:name="Subtitle" w:qFormat="1"/>
+    <w:lsdException w:name="Salutation" w:semiHidden="1" w:unhideWhenUsed="1"/>
+    <w:lsdException w:name="Date" w:semiHidden="1" w:unhideWhenUsed="1"/>
+    <w:lsdException w:name="Body Text First Indent" w:semiHidden="1" w:unhideWhenUsed="1"/>
+    <w:lsdException w:name="Body Text First Indent 2" w:semiHidden="1" w:unhideWhenUsed="1"/>
+    <w:lsdException w:name="Note Heading" w:semiHidden="1" w:unhideWhenUsed="1"/>
+    <w:lsdException w:name="Body Text 2" w:semiHidden="1" w:unhideWhenUsed="1"/>
+    <w:lsdException w:name="Body Text 3" w:semiHidden="1" w:unhideWhenUsed="1"/>
+    <w:lsdException w:name="Body Text Indent 2" w:semiHidden="1" w:unhideWhenUsed="1"/>
+    <w:lsdException w:name="Body Text Indent 3" w:semiHidden="1" w:unhideWhenUsed="1"/>
+    <w:lsdException w:name="Block Text" w:semiHidden="1" w:unhideWhenUsed="1"/>
+    <w:lsdException w:name="Hyperlink" w:semiHidden="1" w:uiPriority="99" w:unhideWhenUsed="1"/>
+    <w:lsdException w:name="FollowedHyperlink" w:semiHidden="1" w:unhideWhenUsed="1"/>
+    <w:lsdException w:name="Strong" w:uiPriority="22" w:qFormat="1"/>
+    <w:lsdException w:name="Emphasis" w:uiPriority="20" w:qFormat="1"/>
+    <w:lsdException w:name="Document Map" w:semiHidden="1" w:unhideWhenUsed="1"/>
+    <w:lsdException w:name="Plain Text" w:semiHidden="1" w:unhideWhenUsed="1"/>
+    <w:lsdException w:name="E-mail Signature" w:semiHidden="1" w:unhideWhenUsed="1"/>
+    <w:lsdException w:name="HTML Top of Form" w:semiHidden="1" w:unhideWhenUsed="1"/>
+    <w:lsdException w:name="HTML Bottom of Form" w:semiHidden="1" w:unhideWhenUsed="1"/>
+    <w:lsdException w:name="Normal (Web)" w:semiHidden="1" w:uiPriority="99" w:unhideWhenUsed="1" w:qFormat="1"/>
+    <w:lsdException w:name="HTML Acronym" w:semiHidden="1" w:unhideWhenUsed="1"/>
+    <w:lsdException w:name="HTML Address" w:semiHidden="1" w:unhideWhenUsed="1"/>
+    <w:lsdException w:name="HTML Cite" w:semiHidden="1" w:unhideWhenUsed="1"/>
+    <w:lsdException w:name="HTML Code" w:semiHidden="1" w:uiPriority="99" w:unhideWhenUsed="1"/>
+    <w:lsdException w:name="HTML Definition" w:semiHidden="1" w:unhideWhenUsed="1"/>
+    <w:lsdException w:name="HTML Keyboard" w:semiHidden="1" w:unhideWhenUsed="1"/>
+    <w:lsdException w:name="HTML Preformatted" w:semiHidden="1" w:unhideWhenUsed="1"/>
+    <w:lsdException w:name="HTML Sample" w:semiHidden="1" w:unhideWhenUsed="1"/>
+    <w:lsdException w:name="HTML Typewriter" w:semiHidden="1" w:unhideWhenUsed="1"/>
+    <w:lsdException w:name="HTML Variable" w:semiHidden="1" w:unhideWhenUsed="1"/>
+    <w:lsdException w:name="Normal Table" w:semiHidden="1" w:unhideWhenUsed="1"/>
+    <w:lsdException w:name="annotation subject" w:semiHidden="1" w:unhideWhenUsed="1"/>
+    <w:lsdException w:name="No List" w:semiHidden="1" w:unhideWhenUsed="1"/>
+    <w:lsdException w:name="Outline List 1" w:semiHidden="1" w:unhideWhenUsed="1"/>
+    <w:lsdException w:name="Outline List 2" w:semiHidden="1" w:unhideWhenUsed="1"/>
+    <w:lsdException w:name="Outline List 3" w:semiHidden="1" w:unhideWhenUsed="1"/>
+    <w:lsdException w:name="Table Simple 1" w:semiHidden="1" w:unhideWhenUsed="1"/>
+    <w:lsdException w:name="Table Simple 2" w:semiHidden="1" w:unhideWhenUsed="1"/>
+    <w:lsdException w:name="Table Simple 3" w:semiHidden="1" w:unhideWhenUsed="1"/>
+    <w:lsdException w:name="Table Classic 1" w:semiHidden="1" w:unhideWhenUsed="1"/>
+    <w:lsdException w:name="Table Classic 2" w:semiHidden="1" w:unhideWhenUsed="1"/>
+    <w:lsdException w:name="Table Classic 3" w:semiHidden="1" w:unhideWhenUsed="1"/>
+    <w:lsdException w:name="Table Classic 4" w:semiHidden="1" w:unhideWhenUsed="1"/>
+    <w:lsdException w:name="Table Colorful 1" w:semiHidden="1" w:unhideWhenUsed="1"/>
+    <w:lsdException w:name="Table Colorful 2" w:semiHidden="1" w:unhideWhenUsed="1"/>
+    <w:lsdException w:name="Table Colorful 3" w:semiHidden="1" w:unhideWhenUsed="1"/>
+    <w:lsdException w:name="Table Columns 1" w:semiHidden="1" w:unhideWhenUsed="1"/>
+    <w:lsdException w:name="Table Columns 2" w:semiHidden="1" w:unhideWhenUsed="1"/>
+    <w:lsdException w:name="Table Columns 3" w:semiHidden="1" w:unhideWhenUsed="1"/>
+    <w:lsdException w:name="Table Columns 4" w:semiHidden="1" w:unhideWhenUsed="1"/>
+    <w:lsdException w:name="Table Columns 5" w:semiHidden="1" w:unhideWhenUsed="1"/>
+    <w:lsdException w:name="Table Grid 1" w:semiHidden="1" w:unhideWhenUsed="1"/>
+    <w:lsdException w:name="Table Grid 2" w:semiHidden="1" w:unhideWhenUsed="1"/>
+    <w:lsdException w:name="Table Grid 3" w:semiHidden="1" w:unhideWhenUsed="1"/>
+    <w:lsdException w:name="Table Grid 4" w:semiHidden="1" w:unhideWhenUsed="1"/>
+    <w:lsdException w:name="Table Grid 5" w:semiHidden="1" w:unhideWhenUsed="1"/>
+    <w:lsdException w:name="Table Grid 6" w:semiHidden="1" w:unhideWhenUsed="1"/>
+    <w:lsdException w:name="Table Grid 7" w:semiHidden="1" w:unhideWhenUsed="1"/>
+    <w:lsdException w:name="Table Grid 8" w:semiHidden="1" w:unhideWhenUsed="1"/>
+    <w:lsdException w:name="Table List 1" w:semiHidden="1" w:unhideWhenUsed="1"/>
+    <w:lsdException w:name="Table List 2" w:semiHidden="1" w:unhideWhenUsed="1"/>
+    <w:lsdException w:name="Table List 3" w:semiHidden="1" w:unhideWhenUsed="1"/>
+    <w:lsdException w:name="Table List 4" w:semiHidden="1" w:unhideWhenUsed="1"/>
+    <w:lsdException w:name="Table List 5" w:semiHidden="1" w:unhideWhenUsed="1"/>
+    <w:lsdException w:name="Table List 6" w:semiHidden="1" w:unhideWhenUsed="1"/>
+    <w:lsdException w:name="Table List 7" w:semiHidden="1" w:unhideWhenUsed="1"/>
+    <w:lsdException w:name="Table List 8" w:semiHidden="1" w:unhideWhenUsed="1"/>
+    <w:lsdException w:name="Table 3D effects 1" w:semiHidden="1" w:unhideWhenUsed="1"/>
+    <w:lsdException w:name="Table 3D effects 2" w:semiHidden="1" w:unhideWhenUsed="1"/>
+    <w:lsdException w:name="Table 3D effects 3" w:semiHidden="1" w:unhideWhenUsed="1"/>
+    <w:lsdException w:name="Table Contemporary" w:semiHidden="1" w:unhideWhenUsed="1"/>
+    <w:lsdException w:name="Table Elegant" w:semiHidden="1" w:unhideWhenUsed="1"/>
+    <w:lsdException w:name="Table Professional" w:semiHidden="1" w:unhideWhenUsed="1"/>
+    <w:lsdException w:name="Table Subtle 1" w:semiHidden="1" w:unhideWhenUsed="1"/>
+    <w:lsdException w:name="Table Subtle 2" w:semiHidden="1" w:unhideWhenUsed="1"/>
+    <w:lsdException w:name="Table Web 1" w:semiHidden="1" w:unhideWhenUsed="1"/>
+    <w:lsdException w:name="Table Web 2" w:semiHidden="1" w:unhideWhenUsed="1"/>
+    <w:lsdException w:name="Table Web 3" w:semiHidden="1" w:unhideWhenUsed="1"/>
+    <w:lsdException w:name="Table Grid" w:semiHidden="1" w:uiPriority="59" w:unhideWhenUsed="1"/>
+    <w:lsdException w:name="Table Theme" w:semiHidden="1" w:unhideWhenUsed="1"/>
+    <w:lsdException w:name="Placeholder Text" w:semiHidden="1" w:uiPriority="99"/>
+    <w:lsdException w:name="No Spacing" w:uiPriority="1" w:qFormat="1"/>
+    <w:lsdException w:name="Light Shading" w:uiPriority="60"/>
+    <w:lsdException w:name="Light List" w:uiPriority="61"/>
+    <w:lsdException w:name="Light Grid" w:uiPriority="62"/>
+    <w:lsdException w:name="Medium Shading 1" w:uiPriority="63"/>
+    <w:lsdException w:name="Medium Shading 2" w:uiPriority="64"/>
+    <w:lsdException w:name="Medium List 1" w:uiPriority="65"/>
+    <w:lsdException w:name="Medium List 2" w:uiPriority="66"/>
+    <w:lsdException w:name="Medium Grid 1" w:uiPriority="67"/>
+    <w:lsdException w:name="Medium Grid 2" w:uiPriority="68"/>
+    <w:lsdException w:name="Medium Grid 3" w:uiPriority="69"/>
+    <w:lsdException w:name="Dark List" w:uiPriority="70"/>
+    <w:lsdException w:name="Colorful Shading" w:uiPriority="71"/>
+    <w:lsdException w:name="Colorful List" w:uiPriority="72"/>
+    <w:lsdException w:name="Colorful Grid" w:uiPriority="73"/>
+    <w:lsdException w:name="Light Shading Accent 1" w:uiPriority="60"/>
+    <w:lsdException w:name="Light List Accent 1" w:uiPriority="61"/>
+    <w:lsdException w:name="Light Grid Accent 1" w:uiPriority="62"/>
+    <w:lsdException w:name="Medium Shading 1 Accent 1" w:uiPriority="63"/>
+    <w:lsdException w:name="Medium Shading 2 Accent 1" w:uiPriority="64"/>
+    <w:lsdException w:name="Medium List 1 Accent 1" w:uiPriority="65"/>
+    <w:lsdException w:name="Revision" w:semiHidden="1" w:uiPriority="99"/>
+    <w:lsdException w:name="List Paragraph" w:uiPriority="34" w:qFormat="1"/>
+    <w:lsdException w:name="Quote" w:uiPriority="29" w:qFormat="1"/>
+    <w:lsdException w:name="Intense Quote" w:uiPriority="30" w:qFormat="1"/>
+    <w:lsdException w:name="Medium List 2 Accent 1" w:uiPriority="66"/>
+    <w:lsdException w:name="Medium Grid 1 Accent 1" w:uiPriority="67"/>
+    <w:lsdException w:name="Medium Grid 2 Accent 1" w:uiPriority="68"/>
+    <w:lsdException w:name="Medium Grid 3 Accent 1" w:uiPriority="69"/>
+    <w:lsdException w:name="Dark List Accent 1" w:uiPriority="70"/>
+    <w:lsdException w:name="Colorful Shading Accent 1" w:uiPriority="71"/>
+    <w:lsdException w:name="Colorful List Accent 1" w:uiPriority="72"/>
+    <w:lsdException w:name="Colorful Grid Accent 1" w:uiPriority="73"/>
+    <w:lsdException w:name="Light Shading Accent 2" w:uiPriority="60"/>
+    <w:lsdException w:name="Light List Accent 2" w:uiPriority="61"/>
+    <w:lsdException w:name="Light Grid Accent 2" w:uiPriority="62"/>
+    <w:lsdException w:name="Medium Shading 1 Accent 2" w:uiPriority="63"/>
+    <w:lsdException w:name="Medium Shading 2 Accent 2" w:uiPriority="64"/>
+    <w:lsdException w:name="Medium List 1 Accent 2" w:uiPriority="65"/>
+    <w:lsdException w:name="Medium List 2 Accent 2" w:uiPriority="66"/>
+    <w:lsdException w:name="Medium Grid 1 Accent 2" w:uiPriority="67"/>
+    <w:lsdException w:name="Medium Grid 2 Accent 2" w:uiPriority="68"/>
+    <w:lsdException w:name="Medium Grid 3 Accent 2" w:uiPriority="69"/>
+    <w:lsdException w:name="Dark List Accent 2" w:uiPriority="70"/>
+    <w:lsdException w:name="Colorful Shading Accent 2" w:uiPriority="71"/>
+    <w:lsdException w:name="Colorful List Accent 2" w:uiPriority="72"/>
+    <w:lsdException w:name="Colorful Grid Accent 2" w:uiPriority="73"/>
+    <w:lsdException w:name="Light Shading Accent 3" w:uiPriority="60"/>
+    <w:lsdException w:name="Light List Accent 3" w:uiPriority="61"/>
+    <w:lsdException w:name="Light Grid Accent 3" w:uiPriority="62"/>
+    <w:lsdException w:name="Medium Shading 1 Accent 3" w:uiPriority="63"/>
+    <w:lsdException w:name="Medium Shading 2 Accent 3" w:uiPriority="64"/>
+    <w:lsdException w:name="Medium List 1 Accent 3" w:uiPriority="65"/>
+    <w:lsdException w:name="Medium List 2 Accent 3" w:uiPriority="66"/>
+    <w:lsdException w:name="Medium Grid 1 Accent 3" w:uiPriority="67"/>
+    <w:lsdException w:name="Medium Grid 2 Accent 3" w:uiPriority="68"/>
+    <w:lsdException w:name="Medium Grid 3 Accent 3" w:uiPriority="69"/>
+    <w:lsdException w:name="Dark List Accent 3" w:uiPriority="70"/>
+    <w:lsdException w:name="Colorful Shading Accent 3" w:uiPriority="71"/>
+    <w:lsdException w:name="Colorful List Accent 3" w:uiPriority="72"/>
+    <w:lsdException w:name="Colorful Grid Accent 3" w:uiPriority="73"/>
+    <w:lsdException w:name="Light Shading Accent 4" w:uiPriority="60"/>
+    <w:lsdException w:name="Light List Accent 4" w:uiPriority="61"/>
+    <w:lsdException w:name="Light Grid Accent 4" w:uiPriority="62"/>
+    <w:lsdException w:name="Medium Shading 1 Accent 4" w:uiPriority="63"/>
+    <w:lsdException w:name="Medium Shading 2 Accent 4" w:uiPriority="64"/>
+    <w:lsdException w:name="Medium List 1 Accent 4" w:uiPriority="65"/>
+    <w:lsdException w:name="Medium List 2 Accent 4" w:uiPriority="66"/>
+    <w:lsdException w:name="Medium Grid 1 Accent 4" w:uiPriority="67"/>
+    <w:lsdException w:name="Medium Grid 2 Accent 4" w:uiPriority="68"/>
+    <w:lsdException w:name="Medium Grid 3 Accent 4" w:uiPriority="69"/>
+    <w:lsdException w:name="Dark List Accent 4" w:uiPriority="70"/>
+    <w:lsdException w:name="Colorful Shading Accent 4" w:uiPriority="71"/>
+    <w:lsdException w:name="Colorful List Accent 4" w:uiPriority="72"/>
+    <w:lsdException w:name="Colorful Grid Accent 4" w:uiPriority="73"/>
+    <w:lsdException w:name="Light Shading Accent 5" w:uiPriority="60"/>
+    <w:lsdException w:name="Light List Accent 5" w:uiPriority="61"/>
+    <w:lsdException w:name="Light Grid Accent 5" w:uiPriority="62"/>
+    <w:lsdException w:name="Medium Shading 1 Accent 5" w:uiPriority="63"/>
+    <w:lsdException w:name="Medium Shading 2 Accent 5" w:uiPriority="64"/>
+    <w:lsdException w:name="Medium List 1 Accent 5" w:uiPriority="65"/>
+    <w:lsdException w:name="Medium List 2 Accent 5" w:uiPriority="66"/>
+    <w:lsdException w:name="Medium Grid 1 Accent 5" w:uiPriority="67"/>
+    <w:lsdException w:name="Medium Grid 2 Accent 5" w:uiPriority="68"/>
+    <w:lsdException w:name="Medium Grid 3 Accent 5" w:uiPriority="69"/>
+    <w:lsdException w:name="Dark List Accent 5" w:uiPriority="70"/>
+    <w:lsdException w:name="Colorful Shading Accent 5" w:uiPriority="71"/>
+    <w:lsdException w:name="Colorful List Accent 5" w:uiPriority="72"/>
+    <w:lsdException w:name="Colorful Grid Accent 5" w:uiPriority="73"/>
+    <w:lsdException w:name="Light Shading Accent 6" w:uiPriority="60"/>
+    <w:lsdException w:name="Light List Accent 6" w:uiPriority="61"/>
+    <w:lsdException w:name="Light Grid Accent 6" w:uiPriority="62"/>
+    <w:lsdException w:name="Medium Shading 1 Accent 6" w:uiPriority="63"/>
+    <w:lsdException w:name="Medium Shading 2 Accent 6" w:uiPriority="64"/>
+    <w:lsdException w:name="Medium List 1 Accent 6" w:uiPriority="65"/>
+    <w:lsdException w:name="Medium List 2 Accent 6" w:uiPriority="66"/>
+    <w:lsdException w:name="Medium Grid 1 Accent 6" w:uiPriority="67"/>
+    <w:lsdException w:name="Medium Grid 2 Accent 6" w:uiPriority="68"/>
+    <w:lsdException w:name="Medium Grid 3 Accent 6" w:uiPriority="69"/>
+    <w:lsdException w:name="Dark List Accent 6" w:uiPriority="70"/>
+    <w:lsdException w:name="Colorful Shading Accent 6" w:uiPriority="71"/>
+    <w:lsdException w:name="Colorful List Accent 6" w:uiPriority="72"/>
+    <w:lsdException w:name="Colorful Grid Accent 6" w:uiPriority="73"/>
+    <w:lsdException w:name="Subtle Emphasis" w:uiPriority="19" w:qFormat="1"/>
+    <w:lsdException w:name="Intense Emphasis" w:uiPriority="21" w:qFormat="1"/>
+    <w:lsdException w:name="Subtle Reference" w:uiPriority="31" w:qFormat="1"/>
+    <w:lsdException w:name="Intense Reference" w:uiPriority="32" w:qFormat="1"/>
+    <w:lsdException w:name="Book Title" w:uiPriority="33" w:qFormat="1"/>
+    <w:lsdException w:name="Bibliography" w:semiHidden="1" w:uiPriority="37" w:unhideWhenUsed="1"/>
+    <w:lsdException w:name="TOC Heading" w:semiHidden="1" w:uiPriority="39" w:unhideWhenUsed="1" w:qFormat="1"/>
+    <w:lsdException w:name="Plain Table 1" w:uiPriority="41"/>
+    <w:lsdException w:name="Plain Table 2" w:uiPriority="42"/>
+    <w:lsdException w:name="Plain Table 3" w:uiPriority="43"/>
+    <w:lsdException w:name="Plain Table 4" w:uiPriority="44"/>
+    <w:lsdException w:name="Plain Table 5" w:uiPriority="45"/>
+    <w:lsdException w:name="Grid Table Light" w:uiPriority="40"/>
+    <w:lsdException w:name="Grid Table 1 Light" w:uiPriority="46"/>
+    <w:lsdException w:name="Grid Table 2" w:uiPriority="47"/>
+    <w:lsdException w:name="Grid Table 3" w:uiPriority="48"/>
+    <w:lsdException w:name="Grid Table 4" w:uiPriority="49"/>
+    <w:lsdException w:name="Grid Table 5 Dark" w:uiPriority="50"/>
+    <w:lsdException w:name="Grid Table 6 Colorful" w:uiPriority="51"/>
+    <w:lsdException w:name="Grid Table 7 Colorful" w:uiPriority="52"/>
+    <w:lsdException w:name="Grid Table 1 Light Accent 1" w:uiPriority="46"/>
+    <w:lsdException w:name="Grid Table 2 Accent 1" w:uiPriority="47"/>
+    <w:lsdException w:name="Grid Table 3 Accent 1" w:uiPriority="48"/>
+    <w:lsdException w:name="Grid Table 4 Accent 1" w:uiPriority="49"/>
+    <w:lsdException w:name="Grid Table 5 Dark Accent 1" w:uiPriority="50"/>
+    <w:lsdException w:name="Grid Table 6 Colorful Accent 1" w:uiPriority="51"/>
+    <w:lsdException w:name="Grid Table 7 Colorful Accent 1" w:uiPriority="52"/>
+    <w:lsdException w:name="Grid Table 1 Light Accent 2" w:uiPriority="46"/>
+    <w:lsdException w:name="Grid Table 2 Accent 2" w:uiPriority="47"/>
+    <w:lsdException w:name="Grid Table 3 Accent 2" w:uiPriority="48"/>
+    <w:lsdException w:name="Grid Table 4 Accent 2" w:uiPriority="49"/>
+    <w:lsdException w:name="Grid Table 5 Dark Accent 2" w:uiPriority="50"/>
+    <w:lsdException w:name="Grid Table 6 Colorful Accent 2" w:uiPriority="51"/>
+    <w:lsdException w:name="Grid Table 7 Colorful Accent 2" w:uiPriority="52"/>
+    <w:lsdException w:name="Grid Table 1 Light Accent 3" w:uiPriority="46"/>
+    <w:lsdException w:name="Grid Table 2 Accent 3" w:uiPriority="47"/>
+    <w:lsdException w:name="Grid Table 3 Accent 3" w:uiPriority="48"/>
+    <w:lsdException w:name="Grid Table 4 Accent 3" w:uiPriority="49"/>
+    <w:lsdException w:name="Grid Table 5 Dark Accent 3" w:uiPriority="50"/>
+    <w:lsdException w:name="Grid Table 6 Colorful Accent 3" w:uiPriority="51"/>
+    <w:lsdException w:name="Grid Table 7 Colorful Accent 3" w:uiPriority="52"/>
+    <w:lsdException w:name="Grid Table 1 Light Accent 4" w:uiPriority="46"/>
+    <w:lsdException w:name="Grid Table 2 Accent 4" w:uiPriority="47"/>
+    <w:lsdException w:name="Grid Table 3 Accent 4" w:uiPriority="48"/>
+    <w:lsdException w:name="Grid Table 4 Accent 4" w:uiPriority="49"/>
+    <w:lsdException w:name="Grid Table 5 Dark Accent 4" w:uiPriority="50"/>
+    <w:lsdException w:name="Grid Table 6 Colorful Accent 4" w:uiPriority="51"/>
+    <w:lsdException w:name="Grid Table 7 Colorful Accent 4" w:uiPriority="52"/>
+    <w:lsdException w:name="Grid Table 1 Light Accent 5" w:uiPriority="46"/>
+    <w:lsdException w:name="Grid Table 2 Accent 5" w:uiPriority="47"/>
+    <w:lsdException w:name="Grid Table 3 Accent 5" w:uiPriority="48"/>
+    <w:lsdException w:name="Grid Table 4 Accent 5" w:uiPriority="49"/>
+    <w:lsdException w:name="Grid Table 5 Dark Accent 5" w:uiPriority="50"/>
+    <w:lsdException w:name="Grid Table 6 Colorful Accent 5" w:uiPriority="51"/>
+    <w:lsdException w:name="Grid Table 7 Colorful Accent 5" w:uiPriority="52"/>
+    <w:lsdException w:name="Grid Table 1 Light Accent 6" w:uiPriority="46"/>
+    <w:lsdException w:name="Grid Table 2 Accent 6" w:uiPriority="47"/>
+    <w:lsdException w:name="Grid Table 3 Accent 6" w:uiPriority="48"/>
+    <w:lsdException w:name="Grid Table 4 Accent 6" w:uiPriority="49"/>
+    <w:lsdException w:name="Grid Table 5 Dark Accent 6" w:uiPriority="50"/>
+    <w:lsdException w:name="Grid Table 6 Colorful Accent 6" w:uiPriority="51"/>
+    <w:lsdException w:name="Grid Table 7 Colorful Accent 6" w:uiPriority="52"/>
+    <w:lsdException w:name="List Table 1 Light" w:uiPriority="46"/>
+    <w:lsdException w:name="List Table 2" w:uiPriority="47"/>
+    <w:lsdException w:name="List Table 3" w:uiPriority="48"/>
+    <w:lsdException w:name="List Table 4" w:uiPriority="49"/>
+    <w:lsdException w:name="List Table 5 Dark" w:uiPriority="50"/>
+    <w:lsdException w:name="List Table 6 Colorful" w:uiPriority="51"/>
+    <w:lsdException w:name="List Table 7 Colorful" w:uiPriority="52"/>
+    <w:lsdException w:name="List Table 1 Light Accent 1" w:uiPriority="46"/>
+    <w:lsdException w:name="List Table 2 Accent 1" w:uiPriority="47"/>
+    <w:lsdException w:name="List Table 3 Accent 1" w:uiPriority="48"/>
+    <w:lsdException w:name="List Table 4 Accent 1" w:uiPriority="49"/>
+    <w:lsdException w:name="List Table 5 Dark Accent 1" w:uiPriority="50"/>
+    <w:lsdException w:name="List Table 6 Colorful Accent 1" w:uiPriority="51"/>
+    <w:lsdException w:name="List Table 7 Colorful Accent 1" w:uiPriority="52"/>
+    <w:lsdException w:name="List Table 1 Light Accent 2" w:uiPriority="46"/>
+    <w:lsdException w:name="List Table 2 Accent 2" w:uiPriority="47"/>
+    <w:lsdException w:name="List Table 3 Accent 2" w:uiPriority="48"/>
+    <w:lsdException w:name="List Table 4 Accent 2" w:uiPriority="49"/>
+    <w:lsdException w:name="List Table 5 Dark Accent 2" w:uiPriority="50"/>
+    <w:lsdException w:name="List Table 6 Colorful Accent 2" w:uiPriority="51"/>
+    <w:lsdException w:name="List Table 7 Colorful Accent 2" w:uiPriority="52"/>
+    <w:lsdException w:name="List Table 1 Light Accent 3" w:uiPriority="46"/>
+    <w:lsdException w:name="List Table 2 Accent 3" w:uiPriority="47"/>
+    <w:lsdException w:name="List Table 3 Accent 3" w:uiPriority="48"/>
+    <w:lsdException w:name="List Table 4 Accent 3" w:uiPriority="49"/>
+    <w:lsdException w:name="List Table 5 Dark Accent 3" w:uiPriority="50"/>
+    <w:lsdException w:name="List Table 6 Colorful Accent 3" w:uiPriority="51"/>
+    <w:lsdException w:name="List Table 7 Colorful Accent 3" w:uiPriority="52"/>
+    <w:lsdException w:name="List Table 1 Light Accent 4" w:uiPriority="46"/>
+    <w:lsdException w:name="List Table 2 Accent 4" w:uiPriority="47"/>
+    <w:lsdException w:name="List Table 3 Accent 4" w:uiPriority="48"/>
+    <w:lsdException w:name="List Table 4 Accent 4" w:uiPriority="49"/>
+    <w:lsdException w:name="List Table 5 Dark Accent 4" w:uiPriority="50"/>
+    <w:lsdException w:name="List Table 6 Colorful Accent 4" w:uiPriority="51"/>
+    <w:lsdException w:name="List Table 7 Colorful Accent 4" w:uiPriority="52"/>
+    <w:lsdException w:name="List Table 1 Light Accent 5" w:uiPriority="46"/>
+    <w:lsdException w:name="List Table 2 Accent 5" w:uiPriority="47"/>
+    <w:lsdException w:name="List Table 3 Accent 5" w:uiPriority="48"/>
+    <w:lsdException w:name="List Table 4 Accent 5" w:uiPriority="49"/>
+    <w:lsdException w:name="List Table 5 Dark Accent 5" w:uiPriority="50"/>
+    <w:lsdException w:name="List Table 6 Colorful Accent 5" w:uiPriority="51"/>
+    <w:lsdException w:name="List Table 7 Colorful Accent 5" w:uiPriority="52"/>
+    <w:lsdException w:name="List Table 1 Light Accent 6" w:uiPriority="46"/>
+    <w:lsdException w:name="List Table 2 Accent 6" w:uiPriority="47"/>
+    <w:lsdException w:name="List Table 3 Accent 6" w:uiPriority="48"/>
+    <w:lsdException w:name="List Table 4 Accent 6" w:uiPriority="49"/>
+    <w:lsdException w:name="List Table 5 Dark Accent 6" w:uiPriority="50"/>
+    <w:lsdException w:name="List Table 6 Colorful Accent 6" w:uiPriority="51"/>
+    <w:lsdException w:name="List Table 7 Colorful Accent 6" w:uiPriority="52"/>
+    <w:lsdException w:name="Mention" w:semiHidden="1" w:uiPriority="99" w:unhideWhenUsed="1"/>
+    <w:lsdException w:name="Smart Hyperlink" w:semiHidden="1" w:uiPriority="99" w:unhideWhenUsed="1"/>
+    <w:lsdException w:name="Hashtag" w:semiHidden="1" w:uiPriority="99" w:unhideWhenUsed="1"/>
+    <w:lsdException w:name="Unresolved Mention" w:semiHidden="1" w:uiPriority="99" w:unhideWhenUsed="1"/>
+    <w:lsdException w:name="Smart Link" w:semiHidden="1" w:uiPriority="99" w:unhideWhenUsed="1"/>
   </w:latentStyles>
   <w:style w:type="paragraph" w:default="1" w:styleId="Normal">
     <w:name w:val="Normal"/>
@@ -9913,7 +10016,6 @@
     <w:uiPriority w:val="99"/>
     <w:semiHidden/>
     <w:unhideWhenUsed/>
-    <w:qFormat/>
     <w:tblPr>
       <w:tblInd w:w="0" w:type="dxa"/>
       <w:tblCellMar>
@@ -10570,7 +10672,6 @@
     <w:uiPriority w:val="59"/>
     <w:rsid w:val="00E02D94"/>
     <w:tblPr>
-      <w:tblInd w:w="0" w:type="dxa"/>
       <w:tblBorders>
         <w:top w:val="single" w:sz="4" w:space="0" w:color="auto"/>
         <w:left w:val="single" w:sz="4" w:space="0" w:color="auto"/>
@@ -10579,12 +10680,6 @@
         <w:insideH w:val="single" w:sz="4" w:space="0" w:color="auto"/>
         <w:insideV w:val="single" w:sz="4" w:space="0" w:color="auto"/>
       </w:tblBorders>
-      <w:tblCellMar>
-        <w:top w:w="0" w:type="dxa"/>
-        <w:left w:w="108" w:type="dxa"/>
-        <w:bottom w:w="0" w:type="dxa"/>
-        <w:right w:w="108" w:type="dxa"/>
-      </w:tblCellMar>
     </w:tblPr>
   </w:style>
   <w:style w:type="character" w:styleId="Lienhypertexte">

</xml_diff>